<commit_message>
Update creamery application and details
</commit_message>
<xml_diff>
--- a/public/creamery_apply_now.docx
+++ b/public/creamery_apply_now.docx
@@ -1,6 +1,6 @@
 
 <file path=word/document.xml><?xml version="1.0" encoding="utf-8"?>
-<w:document xmlns:mv="urn:schemas-microsoft-com:mac:vml" xmlns:mo="http://schemas.microsoft.com/office/mac/office/2008/main" xmlns:ve="http://schemas.openxmlformats.org/markup-compatibility/2006" xmlns:o="urn:schemas-microsoft-com:office:office" xmlns:r="http://schemas.openxmlformats.org/officeDocument/2006/relationships" xmlns:m="http://schemas.openxmlformats.org/officeDocument/2006/math" xmlns:v="urn:schemas-microsoft-com:vml" xmlns:w10="urn:schemas-microsoft-com:office:word" xmlns:w="http://schemas.openxmlformats.org/wordprocessingml/2006/main" xmlns:wne="http://schemas.microsoft.com/office/word/2006/wordml" xmlns:wp="http://schemas.openxmlformats.org/drawingml/2006/wordprocessingDrawing" ve:Ignorable="mv" ve:PreserveAttributes="mv:*">
+<w:document xmlns:wpc="http://schemas.microsoft.com/office/word/2010/wordprocessingCanvas" xmlns:cx="http://schemas.microsoft.com/office/drawing/2014/chartex" xmlns:cx1="http://schemas.microsoft.com/office/drawing/2015/9/8/chartex" xmlns:cx2="http://schemas.microsoft.com/office/drawing/2015/10/21/chartex" xmlns:cx3="http://schemas.microsoft.com/office/drawing/2016/5/9/chartex" xmlns:cx4="http://schemas.microsoft.com/office/drawing/2016/5/10/chartex" xmlns:cx5="http://schemas.microsoft.com/office/drawing/2016/5/11/chartex" xmlns:cx6="http://schemas.microsoft.com/office/drawing/2016/5/12/chartex" xmlns:cx7="http://schemas.microsoft.com/office/drawing/2016/5/13/chartex" xmlns:cx8="http://schemas.microsoft.com/office/drawing/2016/5/14/chartex" xmlns:mc="http://schemas.openxmlformats.org/markup-compatibility/2006" xmlns:aink="http://schemas.microsoft.com/office/drawing/2016/ink" xmlns:am3d="http://schemas.microsoft.com/office/drawing/2017/model3d" xmlns:o="urn:schemas-microsoft-com:office:office" xmlns:r="http://schemas.openxmlformats.org/officeDocument/2006/relationships" xmlns:m="http://schemas.openxmlformats.org/officeDocument/2006/math" xmlns:v="urn:schemas-microsoft-com:vml" xmlns:wp14="http://schemas.microsoft.com/office/word/2010/wordprocessingDrawing" xmlns:wp="http://schemas.openxmlformats.org/drawingml/2006/wordprocessingDrawing" xmlns:w10="urn:schemas-microsoft-com:office:word" xmlns:w="http://schemas.openxmlformats.org/wordprocessingml/2006/main" xmlns:w14="http://schemas.microsoft.com/office/word/2010/wordml" xmlns:w15="http://schemas.microsoft.com/office/word/2012/wordml" xmlns:w16cid="http://schemas.microsoft.com/office/word/2016/wordml/cid" xmlns:w16se="http://schemas.microsoft.com/office/word/2015/wordml/symex" xmlns:wpg="http://schemas.microsoft.com/office/word/2010/wordprocessingGroup" xmlns:wpi="http://schemas.microsoft.com/office/word/2010/wordprocessingInk" xmlns:wne="http://schemas.microsoft.com/office/word/2006/wordml" xmlns:wps="http://schemas.microsoft.com/office/word/2010/wordprocessingShape" mc:Ignorable="w14 w15 w16se w16cid wp14">
   <w:body>
     <w:p>
       <w:pPr>
@@ -12,7 +12,25 @@
         <w:rPr>
           <w:b/>
         </w:rPr>
-        <w:t xml:space="preserve">2017 Creamery </w:t>
+        <w:t>2018</w:t>
+      </w:r>
+      <w:r>
+        <w:rPr>
+          <w:b/>
+        </w:rPr>
+        <w:t xml:space="preserve"> Tucker Family Farm</w:t>
+      </w:r>
+      <w:r>
+        <w:rPr>
+          <w:b/>
+        </w:rPr>
+        <w:t xml:space="preserve"> </w:t>
+      </w:r>
+      <w:r>
+        <w:rPr>
+          <w:b/>
+        </w:rPr>
+        <w:t xml:space="preserve">Creamery Apprentice </w:t>
       </w:r>
       <w:r>
         <w:rPr>
@@ -29,22 +47,7 @@
     </w:p>
     <w:p>
       <w:r>
-        <w:t>Please send</w:t>
-      </w:r>
-      <w:r>
-        <w:t xml:space="preserve"> </w:t>
-      </w:r>
-      <w:r>
-        <w:t xml:space="preserve">your resume and </w:t>
-      </w:r>
-      <w:r>
-        <w:t>a</w:t>
-      </w:r>
-      <w:r>
-        <w:t xml:space="preserve"> </w:t>
-      </w:r>
-      <w:r>
-        <w:t xml:space="preserve">word document to </w:t>
+        <w:t xml:space="preserve">Please send the following documents to </w:t>
       </w:r>
       <w:hyperlink r:id="rId5" w:history="1">
         <w:r>
@@ -54,14 +57,47 @@
           <w:t>creamery@tuckerfamilyfarm.com</w:t>
         </w:r>
       </w:hyperlink>
-      <w:r>
-        <w:t xml:space="preserve"> with a</w:t>
+    </w:p>
+    <w:p>
+      <w:pPr>
+        <w:pStyle w:val="ListParagraph"/>
+        <w:numPr>
+          <w:ilvl w:val="0"/>
+          <w:numId w:val="6"/>
+        </w:numPr>
+      </w:pPr>
+      <w:r>
+        <w:t>resume</w:t>
+      </w:r>
+    </w:p>
+    <w:p>
+      <w:pPr>
+        <w:pStyle w:val="ListParagraph"/>
+        <w:numPr>
+          <w:ilvl w:val="0"/>
+          <w:numId w:val="6"/>
+        </w:numPr>
+      </w:pPr>
+      <w:r>
+        <w:t>two professional references</w:t>
+      </w:r>
+    </w:p>
+    <w:p>
+      <w:pPr>
+        <w:pStyle w:val="ListParagraph"/>
+        <w:numPr>
+          <w:ilvl w:val="0"/>
+          <w:numId w:val="6"/>
+        </w:numPr>
+      </w:pPr>
+      <w:r>
+        <w:t>word document with a</w:t>
       </w:r>
       <w:r>
         <w:t>nswers to completed application</w:t>
       </w:r>
       <w:r>
-        <w:t xml:space="preserve"> questions.</w:t>
+        <w:t xml:space="preserve"> questions</w:t>
       </w:r>
     </w:p>
     <w:p/>
@@ -92,7 +128,16 @@
         </w:numPr>
       </w:pPr>
       <w:r>
-        <w:t xml:space="preserve">Are you able to commit to the exact dates of the apprenticeship or internship? If not, </w:t>
+        <w:t xml:space="preserve">Are you able to commit to the </w:t>
+      </w:r>
+      <w:r>
+        <w:t>entirety of the</w:t>
+      </w:r>
+      <w:r>
+        <w:t xml:space="preserve"> apprenticeship</w:t>
+      </w:r>
+      <w:r>
+        <w:t xml:space="preserve">? If not, </w:t>
       </w:r>
       <w:r>
         <w:t>please advise any adjustments</w:t>
@@ -139,13 +184,19 @@
       <w:r>
         <w:t xml:space="preserve"> depending on the needs of the season</w:t>
       </w:r>
-      <w:proofErr w:type="gramStart"/>
-      <w:r>
-        <w:t>;</w:t>
-      </w:r>
-      <w:proofErr w:type="gramEnd"/>
-      <w:r>
-        <w:t xml:space="preserve"> work late if needed, get up early, do a split shift?</w:t>
+      <w:r>
+        <w:t>; work late if needed, get up early, do a split shift</w:t>
+      </w:r>
+      <w:r>
+        <w:t xml:space="preserve">, </w:t>
+      </w:r>
+      <w:proofErr w:type="spellStart"/>
+      <w:r>
+        <w:t>etc</w:t>
+      </w:r>
+      <w:proofErr w:type="spellEnd"/>
+      <w:r>
+        <w:t>?</w:t>
       </w:r>
     </w:p>
     <w:p>
@@ -243,7 +294,13 @@
         </w:numPr>
       </w:pPr>
       <w:r>
-        <w:t>Why are you interested in learning about cheese</w:t>
+        <w:t xml:space="preserve">Why are you interested in learning about </w:t>
+      </w:r>
+      <w:r>
+        <w:t xml:space="preserve">sheep dairying and </w:t>
+      </w:r>
+      <w:r>
+        <w:t>cheese</w:t>
       </w:r>
       <w:r>
         <w:t xml:space="preserve"> making</w:t>
@@ -392,7 +449,10 @@
         <w:t xml:space="preserve">etail what </w:t>
       </w:r>
       <w:r>
-        <w:t xml:space="preserve">interests you most about working at Tucker Family Farm </w:t>
+        <w:t>interests you most abou</w:t>
+      </w:r>
+      <w:r>
+        <w:t xml:space="preserve">t working at Tucker Family Farm </w:t>
       </w:r>
       <w:r>
         <w:t xml:space="preserve">Creamery </w:t>
@@ -407,10 +467,10 @@
         <w:t xml:space="preserve">ing to take away </w:t>
       </w:r>
       <w:r>
-        <w:t>from an apprenticeship or i</w:t>
-      </w:r>
-      <w:r>
-        <w:t>nternship.</w:t>
+        <w:t>from an apprenticeship</w:t>
+      </w:r>
+      <w:r>
+        <w:t>.</w:t>
       </w:r>
     </w:p>
     <w:p/>
@@ -439,38 +499,123 @@
     <w:p/>
     <w:p>
       <w:r>
-        <w:t xml:space="preserve">Allison </w:t>
-      </w:r>
-      <w:proofErr w:type="spellStart"/>
-      <w:r>
-        <w:t>Dembek</w:t>
-      </w:r>
-      <w:proofErr w:type="spellEnd"/>
+        <w:t>Allison Dembek</w:t>
+      </w:r>
     </w:p>
     <w:p>
       <w:r>
         <w:t xml:space="preserve">Head </w:t>
       </w:r>
-      <w:proofErr w:type="spellStart"/>
-      <w:r>
-        <w:t>Cheesemaker</w:t>
-      </w:r>
-      <w:proofErr w:type="spellEnd"/>
-      <w:r>
-        <w:t xml:space="preserve"> and Creamery Manager</w:t>
+      <w:r>
+        <w:t>Cheesemaker and Creamery Manage</w:t>
+      </w:r>
+      <w:bookmarkStart w:id="0" w:name="_GoBack"/>
+      <w:bookmarkEnd w:id="0"/>
+      <w:r>
+        <w:t>r</w:t>
       </w:r>
     </w:p>
     <w:sectPr>
       <w:pgSz w:w="12240" w:h="15840"/>
-      <w:pgMar w:top="1152" w:right="1152" w:bottom="1152" w:left="1152" w:gutter="0"/>
+      <w:pgMar w:top="720" w:right="1152" w:bottom="864" w:left="1152" w:header="720" w:footer="720" w:gutter="0"/>
+      <w:cols w:space="720"/>
     </w:sectPr>
   </w:body>
 </w:document>
 </file>
 
 <file path=word/numbering.xml><?xml version="1.0" encoding="utf-8"?>
-<w:numbering xmlns:mv="urn:schemas-microsoft-com:mac:vml" xmlns:mo="http://schemas.microsoft.com/office/mac/office/2008/main" xmlns:ve="http://schemas.openxmlformats.org/markup-compatibility/2006" xmlns:o="urn:schemas-microsoft-com:office:office" xmlns:r="http://schemas.openxmlformats.org/officeDocument/2006/relationships" xmlns:m="http://schemas.openxmlformats.org/officeDocument/2006/math" xmlns:v="urn:schemas-microsoft-com:vml" xmlns:w10="urn:schemas-microsoft-com:office:word" xmlns:w="http://schemas.openxmlformats.org/wordprocessingml/2006/main" xmlns:wne="http://schemas.microsoft.com/office/word/2006/wordml" xmlns:wp="http://schemas.openxmlformats.org/drawingml/2006/wordprocessingDrawing">
-  <w:abstractNum w:abstractNumId="0">
+<w:numbering xmlns:wpc="http://schemas.microsoft.com/office/word/2010/wordprocessingCanvas" xmlns:cx="http://schemas.microsoft.com/office/drawing/2014/chartex" xmlns:cx1="http://schemas.microsoft.com/office/drawing/2015/9/8/chartex" xmlns:cx2="http://schemas.microsoft.com/office/drawing/2015/10/21/chartex" xmlns:cx3="http://schemas.microsoft.com/office/drawing/2016/5/9/chartex" xmlns:cx4="http://schemas.microsoft.com/office/drawing/2016/5/10/chartex" xmlns:cx5="http://schemas.microsoft.com/office/drawing/2016/5/11/chartex" xmlns:cx6="http://schemas.microsoft.com/office/drawing/2016/5/12/chartex" xmlns:cx7="http://schemas.microsoft.com/office/drawing/2016/5/13/chartex" xmlns:cx8="http://schemas.microsoft.com/office/drawing/2016/5/14/chartex" xmlns:mc="http://schemas.openxmlformats.org/markup-compatibility/2006" xmlns:aink="http://schemas.microsoft.com/office/drawing/2016/ink" xmlns:am3d="http://schemas.microsoft.com/office/drawing/2017/model3d" xmlns:o="urn:schemas-microsoft-com:office:office" xmlns:r="http://schemas.openxmlformats.org/officeDocument/2006/relationships" xmlns:m="http://schemas.openxmlformats.org/officeDocument/2006/math" xmlns:v="urn:schemas-microsoft-com:vml" xmlns:wp14="http://schemas.microsoft.com/office/word/2010/wordprocessingDrawing" xmlns:wp="http://schemas.openxmlformats.org/drawingml/2006/wordprocessingDrawing" xmlns:w10="urn:schemas-microsoft-com:office:word" xmlns:w="http://schemas.openxmlformats.org/wordprocessingml/2006/main" xmlns:w14="http://schemas.microsoft.com/office/word/2010/wordml" xmlns:w15="http://schemas.microsoft.com/office/word/2012/wordml" xmlns:w16cid="http://schemas.microsoft.com/office/word/2016/wordml/cid" xmlns:w16se="http://schemas.microsoft.com/office/word/2015/wordml/symex" xmlns:wpg="http://schemas.microsoft.com/office/word/2010/wordprocessingGroup" xmlns:wpi="http://schemas.microsoft.com/office/word/2010/wordprocessingInk" xmlns:wne="http://schemas.microsoft.com/office/word/2006/wordml" xmlns:wps="http://schemas.microsoft.com/office/word/2010/wordprocessingShape" mc:Ignorable="w14 w15 w16se w16cid wp14">
+  <w:abstractNum w:abstractNumId="0" w15:restartNumberingAfterBreak="0">
+    <w:nsid w:val="234B2301"/>
+    <w:multiLevelType w:val="hybridMultilevel"/>
+    <w:tmpl w:val="58866686"/>
+    <w:lvl w:ilvl="0" w:tplc="04090011">
+      <w:start w:val="1"/>
+      <w:numFmt w:val="decimal"/>
+      <w:lvlText w:val="%1)"/>
+      <w:lvlJc w:val="left"/>
+      <w:pPr>
+        <w:ind w:left="720" w:hanging="360"/>
+      </w:pPr>
+      <w:rPr>
+        <w:rFonts w:hint="default"/>
+      </w:rPr>
+    </w:lvl>
+    <w:lvl w:ilvl="1" w:tplc="04090019" w:tentative="1">
+      <w:start w:val="1"/>
+      <w:numFmt w:val="lowerLetter"/>
+      <w:lvlText w:val="%2."/>
+      <w:lvlJc w:val="left"/>
+      <w:pPr>
+        <w:ind w:left="1440" w:hanging="360"/>
+      </w:pPr>
+    </w:lvl>
+    <w:lvl w:ilvl="2" w:tplc="0409001B" w:tentative="1">
+      <w:start w:val="1"/>
+      <w:numFmt w:val="lowerRoman"/>
+      <w:lvlText w:val="%3."/>
+      <w:lvlJc w:val="right"/>
+      <w:pPr>
+        <w:ind w:left="2160" w:hanging="180"/>
+      </w:pPr>
+    </w:lvl>
+    <w:lvl w:ilvl="3" w:tplc="0409000F" w:tentative="1">
+      <w:start w:val="1"/>
+      <w:numFmt w:val="decimal"/>
+      <w:lvlText w:val="%4."/>
+      <w:lvlJc w:val="left"/>
+      <w:pPr>
+        <w:ind w:left="2880" w:hanging="360"/>
+      </w:pPr>
+    </w:lvl>
+    <w:lvl w:ilvl="4" w:tplc="04090019" w:tentative="1">
+      <w:start w:val="1"/>
+      <w:numFmt w:val="lowerLetter"/>
+      <w:lvlText w:val="%5."/>
+      <w:lvlJc w:val="left"/>
+      <w:pPr>
+        <w:ind w:left="3600" w:hanging="360"/>
+      </w:pPr>
+    </w:lvl>
+    <w:lvl w:ilvl="5" w:tplc="0409001B" w:tentative="1">
+      <w:start w:val="1"/>
+      <w:numFmt w:val="lowerRoman"/>
+      <w:lvlText w:val="%6."/>
+      <w:lvlJc w:val="right"/>
+      <w:pPr>
+        <w:ind w:left="4320" w:hanging="180"/>
+      </w:pPr>
+    </w:lvl>
+    <w:lvl w:ilvl="6" w:tplc="0409000F" w:tentative="1">
+      <w:start w:val="1"/>
+      <w:numFmt w:val="decimal"/>
+      <w:lvlText w:val="%7."/>
+      <w:lvlJc w:val="left"/>
+      <w:pPr>
+        <w:ind w:left="5040" w:hanging="360"/>
+      </w:pPr>
+    </w:lvl>
+    <w:lvl w:ilvl="7" w:tplc="04090019" w:tentative="1">
+      <w:start w:val="1"/>
+      <w:numFmt w:val="lowerLetter"/>
+      <w:lvlText w:val="%8."/>
+      <w:lvlJc w:val="left"/>
+      <w:pPr>
+        <w:ind w:left="5760" w:hanging="360"/>
+      </w:pPr>
+    </w:lvl>
+    <w:lvl w:ilvl="8" w:tplc="0409001B" w:tentative="1">
+      <w:start w:val="1"/>
+      <w:numFmt w:val="lowerRoman"/>
+      <w:lvlText w:val="%9."/>
+      <w:lvlJc w:val="right"/>
+      <w:pPr>
+        <w:ind w:left="6480" w:hanging="180"/>
+      </w:pPr>
+    </w:lvl>
+  </w:abstractNum>
+  <w:abstractNum w:abstractNumId="1" w15:restartNumberingAfterBreak="0">
     <w:nsid w:val="42463629"/>
     <w:multiLevelType w:val="hybridMultilevel"/>
     <w:tmpl w:val="1CFA1CA4"/>
@@ -559,7 +704,7 @@
       </w:pPr>
     </w:lvl>
   </w:abstractNum>
-  <w:abstractNum w:abstractNumId="1">
+  <w:abstractNum w:abstractNumId="2" w15:restartNumberingAfterBreak="0">
     <w:nsid w:val="5438213D"/>
     <w:multiLevelType w:val="hybridMultilevel"/>
     <w:tmpl w:val="909C45B4"/>
@@ -648,7 +793,7 @@
       </w:pPr>
     </w:lvl>
   </w:abstractNum>
-  <w:abstractNum w:abstractNumId="2">
+  <w:abstractNum w:abstractNumId="3" w15:restartNumberingAfterBreak="0">
     <w:nsid w:val="5EFA73D4"/>
     <w:multiLevelType w:val="hybridMultilevel"/>
     <w:tmpl w:val="BBAA2196"/>
@@ -760,7 +905,7 @@
       </w:rPr>
     </w:lvl>
   </w:abstractNum>
-  <w:abstractNum w:abstractNumId="3">
+  <w:abstractNum w:abstractNumId="4" w15:restartNumberingAfterBreak="0">
     <w:nsid w:val="63B90AFF"/>
     <w:multiLevelType w:val="hybridMultilevel"/>
     <w:tmpl w:val="790C4E8A"/>
@@ -846,7 +991,7 @@
       </w:pPr>
     </w:lvl>
   </w:abstractNum>
-  <w:abstractNum w:abstractNumId="4">
+  <w:abstractNum w:abstractNumId="5" w15:restartNumberingAfterBreak="0">
     <w:nsid w:val="73722524"/>
     <w:multiLevelType w:val="hybridMultilevel"/>
     <w:tmpl w:val="7688E588"/>
@@ -936,25 +1081,28 @@
     </w:lvl>
   </w:abstractNum>
   <w:num w:numId="1">
+    <w:abstractNumId w:val="3"/>
+  </w:num>
+  <w:num w:numId="2">
+    <w:abstractNumId w:val="5"/>
+  </w:num>
+  <w:num w:numId="3">
     <w:abstractNumId w:val="2"/>
   </w:num>
-  <w:num w:numId="2">
+  <w:num w:numId="4">
+    <w:abstractNumId w:val="1"/>
+  </w:num>
+  <w:num w:numId="5">
     <w:abstractNumId w:val="4"/>
   </w:num>
-  <w:num w:numId="3">
-    <w:abstractNumId w:val="1"/>
-  </w:num>
-  <w:num w:numId="4">
+  <w:num w:numId="6">
     <w:abstractNumId w:val="0"/>
-  </w:num>
-  <w:num w:numId="5">
-    <w:abstractNumId w:val="3"/>
   </w:num>
 </w:numbering>
 </file>
 
 <file path=word/styles.xml><?xml version="1.0" encoding="utf-8"?>
-<w:styles xmlns:r="http://schemas.openxmlformats.org/officeDocument/2006/relationships" xmlns:w="http://schemas.openxmlformats.org/wordprocessingml/2006/main">
+<w:styles xmlns:mc="http://schemas.openxmlformats.org/markup-compatibility/2006" xmlns:r="http://schemas.openxmlformats.org/officeDocument/2006/relationships" xmlns:w="http://schemas.openxmlformats.org/wordprocessingml/2006/main" xmlns:w14="http://schemas.microsoft.com/office/word/2010/wordml" xmlns:w15="http://schemas.microsoft.com/office/word/2012/wordml" xmlns:w16cid="http://schemas.microsoft.com/office/word/2016/wordml/cid" xmlns:w16se="http://schemas.microsoft.com/office/word/2015/wordml/symex" mc:Ignorable="w14 w15 w16se w16cid">
   <w:docDefaults>
     <w:rPrDefault>
       <w:rPr>
@@ -966,144 +1114,377 @@
     </w:rPrDefault>
     <w:pPrDefault/>
   </w:docDefaults>
-  <w:latentStyles w:defLockedState="0" w:defUIPriority="99" w:defSemiHidden="1" w:defUnhideWhenUsed="1" w:defQFormat="0" w:count="276">
-    <w:lsdException w:name="Normal" w:semiHidden="0" w:uiPriority="0" w:unhideWhenUsed="0" w:qFormat="1"/>
-    <w:lsdException w:name="heading 1" w:semiHidden="0" w:uiPriority="9" w:unhideWhenUsed="0" w:qFormat="1"/>
-    <w:lsdException w:name="heading 2" w:uiPriority="9" w:qFormat="1"/>
-    <w:lsdException w:name="heading 3" w:uiPriority="9" w:qFormat="1"/>
-    <w:lsdException w:name="heading 4" w:uiPriority="9" w:qFormat="1"/>
-    <w:lsdException w:name="heading 5" w:uiPriority="9" w:qFormat="1"/>
-    <w:lsdException w:name="heading 6" w:uiPriority="9" w:qFormat="1"/>
-    <w:lsdException w:name="heading 7" w:uiPriority="9" w:qFormat="1"/>
-    <w:lsdException w:name="heading 8" w:uiPriority="9" w:qFormat="1"/>
-    <w:lsdException w:name="heading 9" w:uiPriority="9" w:qFormat="1"/>
-    <w:lsdException w:name="toc 1" w:uiPriority="39"/>
-    <w:lsdException w:name="toc 2" w:uiPriority="39"/>
-    <w:lsdException w:name="toc 3" w:uiPriority="39"/>
-    <w:lsdException w:name="toc 4" w:uiPriority="39"/>
-    <w:lsdException w:name="toc 5" w:uiPriority="39"/>
-    <w:lsdException w:name="toc 6" w:uiPriority="39"/>
-    <w:lsdException w:name="toc 7" w:uiPriority="39"/>
-    <w:lsdException w:name="toc 8" w:uiPriority="39"/>
-    <w:lsdException w:name="toc 9" w:uiPriority="39"/>
-    <w:lsdException w:name="caption" w:uiPriority="35" w:qFormat="1"/>
-    <w:lsdException w:name="Title" w:semiHidden="0" w:uiPriority="10" w:unhideWhenUsed="0" w:qFormat="1"/>
-    <w:lsdException w:name="Default Paragraph Font" w:uiPriority="1"/>
-    <w:lsdException w:name="Subtitle" w:semiHidden="0" w:uiPriority="11" w:unhideWhenUsed="0" w:qFormat="1"/>
-    <w:lsdException w:name="Strong" w:semiHidden="0" w:uiPriority="22" w:unhideWhenUsed="0" w:qFormat="1"/>
-    <w:lsdException w:name="Emphasis" w:semiHidden="0" w:uiPriority="20" w:unhideWhenUsed="0" w:qFormat="1"/>
-    <w:lsdException w:name="Table Grid" w:semiHidden="0" w:uiPriority="59" w:unhideWhenUsed="0"/>
-    <w:lsdException w:name="Placeholder Text" w:unhideWhenUsed="0"/>
-    <w:lsdException w:name="No Spacing" w:uiPriority="1" w:unhideWhenUsed="0" w:qFormat="1"/>
-    <w:lsdException w:name="Light Shading" w:semiHidden="0" w:uiPriority="60" w:unhideWhenUsed="0"/>
-    <w:lsdException w:name="Light List" w:semiHidden="0" w:uiPriority="61" w:unhideWhenUsed="0"/>
-    <w:lsdException w:name="Light Grid" w:semiHidden="0" w:uiPriority="62" w:unhideWhenUsed="0"/>
-    <w:lsdException w:name="Medium Shading 1" w:semiHidden="0" w:uiPriority="63" w:unhideWhenUsed="0"/>
-    <w:lsdException w:name="Medium Shading 2" w:semiHidden="0" w:uiPriority="64" w:unhideWhenUsed="0"/>
-    <w:lsdException w:name="Medium List 1" w:semiHidden="0" w:uiPriority="65" w:unhideWhenUsed="0"/>
-    <w:lsdException w:name="Medium List 2" w:semiHidden="0" w:uiPriority="66" w:unhideWhenUsed="0"/>
-    <w:lsdException w:name="Medium Grid 1" w:semiHidden="0" w:uiPriority="67" w:unhideWhenUsed="0"/>
-    <w:lsdException w:name="Medium Grid 2" w:semiHidden="0" w:uiPriority="68" w:unhideWhenUsed="0"/>
-    <w:lsdException w:name="Medium Grid 3" w:semiHidden="0" w:uiPriority="69" w:unhideWhenUsed="0"/>
-    <w:lsdException w:name="Dark List" w:semiHidden="0" w:uiPriority="70" w:unhideWhenUsed="0"/>
-    <w:lsdException w:name="Colorful Shading" w:semiHidden="0" w:uiPriority="71" w:unhideWhenUsed="0"/>
-    <w:lsdException w:name="Colorful List" w:semiHidden="0" w:uiPriority="72" w:unhideWhenUsed="0"/>
-    <w:lsdException w:name="Colorful Grid" w:semiHidden="0" w:uiPriority="73" w:unhideWhenUsed="0"/>
-    <w:lsdException w:name="Light Shading Accent 1" w:semiHidden="0" w:uiPriority="60" w:unhideWhenUsed="0"/>
-    <w:lsdException w:name="Light List Accent 1" w:semiHidden="0" w:uiPriority="61" w:unhideWhenUsed="0"/>
-    <w:lsdException w:name="Light Grid Accent 1" w:semiHidden="0" w:uiPriority="62" w:unhideWhenUsed="0"/>
-    <w:lsdException w:name="Medium Shading 1 Accent 1" w:semiHidden="0" w:uiPriority="63" w:unhideWhenUsed="0"/>
-    <w:lsdException w:name="Medium Shading 2 Accent 1" w:semiHidden="0" w:uiPriority="64" w:unhideWhenUsed="0"/>
-    <w:lsdException w:name="Medium List 1 Accent 1" w:semiHidden="0" w:uiPriority="65" w:unhideWhenUsed="0"/>
-    <w:lsdException w:name="Revision" w:unhideWhenUsed="0"/>
-    <w:lsdException w:name="List Paragraph" w:semiHidden="0" w:uiPriority="34" w:unhideWhenUsed="0" w:qFormat="1"/>
-    <w:lsdException w:name="Quote" w:semiHidden="0" w:uiPriority="29" w:unhideWhenUsed="0" w:qFormat="1"/>
-    <w:lsdException w:name="Intense Quote" w:semiHidden="0" w:uiPriority="30" w:unhideWhenUsed="0" w:qFormat="1"/>
-    <w:lsdException w:name="Medium List 2 Accent 1" w:semiHidden="0" w:uiPriority="66" w:unhideWhenUsed="0"/>
-    <w:lsdException w:name="Medium Grid 1 Accent 1" w:semiHidden="0" w:uiPriority="67" w:unhideWhenUsed="0"/>
-    <w:lsdException w:name="Medium Grid 2 Accent 1" w:semiHidden="0" w:uiPriority="68" w:unhideWhenUsed="0"/>
-    <w:lsdException w:name="Medium Grid 3 Accent 1" w:semiHidden="0" w:uiPriority="69" w:unhideWhenUsed="0"/>
-    <w:lsdException w:name="Dark List Accent 1" w:semiHidden="0" w:uiPriority="70" w:unhideWhenUsed="0"/>
-    <w:lsdException w:name="Colorful Shading Accent 1" w:semiHidden="0" w:uiPriority="71" w:unhideWhenUsed="0"/>
-    <w:lsdException w:name="Colorful List Accent 1" w:semiHidden="0" w:uiPriority="72" w:unhideWhenUsed="0"/>
-    <w:lsdException w:name="Colorful Grid Accent 1" w:semiHidden="0" w:uiPriority="73" w:unhideWhenUsed="0"/>
-    <w:lsdException w:name="Light Shading Accent 2" w:semiHidden="0" w:uiPriority="60" w:unhideWhenUsed="0"/>
-    <w:lsdException w:name="Light List Accent 2" w:semiHidden="0" w:uiPriority="61" w:unhideWhenUsed="0"/>
-    <w:lsdException w:name="Light Grid Accent 2" w:semiHidden="0" w:uiPriority="62" w:unhideWhenUsed="0"/>
-    <w:lsdException w:name="Medium Shading 1 Accent 2" w:semiHidden="0" w:uiPriority="63" w:unhideWhenUsed="0"/>
-    <w:lsdException w:name="Medium Shading 2 Accent 2" w:semiHidden="0" w:uiPriority="64" w:unhideWhenUsed="0"/>
-    <w:lsdException w:name="Medium List 1 Accent 2" w:semiHidden="0" w:uiPriority="65" w:unhideWhenUsed="0"/>
-    <w:lsdException w:name="Medium List 2 Accent 2" w:semiHidden="0" w:uiPriority="66" w:unhideWhenUsed="0"/>
-    <w:lsdException w:name="Medium Grid 1 Accent 2" w:semiHidden="0" w:uiPriority="67" w:unhideWhenUsed="0"/>
-    <w:lsdException w:name="Medium Grid 2 Accent 2" w:semiHidden="0" w:uiPriority="68" w:unhideWhenUsed="0"/>
-    <w:lsdException w:name="Medium Grid 3 Accent 2" w:semiHidden="0" w:uiPriority="69" w:unhideWhenUsed="0"/>
-    <w:lsdException w:name="Dark List Accent 2" w:semiHidden="0" w:uiPriority="70" w:unhideWhenUsed="0"/>
-    <w:lsdException w:name="Colorful Shading Accent 2" w:semiHidden="0" w:uiPriority="71" w:unhideWhenUsed="0"/>
-    <w:lsdException w:name="Colorful List Accent 2" w:semiHidden="0" w:uiPriority="72" w:unhideWhenUsed="0"/>
-    <w:lsdException w:name="Colorful Grid Accent 2" w:semiHidden="0" w:uiPriority="73" w:unhideWhenUsed="0"/>
-    <w:lsdException w:name="Light Shading Accent 3" w:semiHidden="0" w:uiPriority="60" w:unhideWhenUsed="0"/>
-    <w:lsdException w:name="Light List Accent 3" w:semiHidden="0" w:uiPriority="61" w:unhideWhenUsed="0"/>
-    <w:lsdException w:name="Light Grid Accent 3" w:semiHidden="0" w:uiPriority="62" w:unhideWhenUsed="0"/>
-    <w:lsdException w:name="Medium Shading 1 Accent 3" w:semiHidden="0" w:uiPriority="63" w:unhideWhenUsed="0"/>
-    <w:lsdException w:name="Medium Shading 2 Accent 3" w:semiHidden="0" w:uiPriority="64" w:unhideWhenUsed="0"/>
-    <w:lsdException w:name="Medium List 1 Accent 3" w:semiHidden="0" w:uiPriority="65" w:unhideWhenUsed="0"/>
-    <w:lsdException w:name="Medium List 2 Accent 3" w:semiHidden="0" w:uiPriority="66" w:unhideWhenUsed="0"/>
-    <w:lsdException w:name="Medium Grid 1 Accent 3" w:semiHidden="0" w:uiPriority="67" w:unhideWhenUsed="0"/>
-    <w:lsdException w:name="Medium Grid 2 Accent 3" w:semiHidden="0" w:uiPriority="68" w:unhideWhenUsed="0"/>
-    <w:lsdException w:name="Medium Grid 3 Accent 3" w:semiHidden="0" w:uiPriority="69" w:unhideWhenUsed="0"/>
-    <w:lsdException w:name="Dark List Accent 3" w:semiHidden="0" w:uiPriority="70" w:unhideWhenUsed="0"/>
-    <w:lsdException w:name="Colorful Shading Accent 3" w:semiHidden="0" w:uiPriority="71" w:unhideWhenUsed="0"/>
-    <w:lsdException w:name="Colorful List Accent 3" w:semiHidden="0" w:uiPriority="72" w:unhideWhenUsed="0"/>
-    <w:lsdException w:name="Colorful Grid Accent 3" w:semiHidden="0" w:uiPriority="73" w:unhideWhenUsed="0"/>
-    <w:lsdException w:name="Light Shading Accent 4" w:semiHidden="0" w:uiPriority="60" w:unhideWhenUsed="0"/>
-    <w:lsdException w:name="Light List Accent 4" w:semiHidden="0" w:uiPriority="61" w:unhideWhenUsed="0"/>
-    <w:lsdException w:name="Light Grid Accent 4" w:semiHidden="0" w:uiPriority="62" w:unhideWhenUsed="0"/>
-    <w:lsdException w:name="Medium Shading 1 Accent 4" w:semiHidden="0" w:uiPriority="63" w:unhideWhenUsed="0"/>
-    <w:lsdException w:name="Medium Shading 2 Accent 4" w:semiHidden="0" w:uiPriority="64" w:unhideWhenUsed="0"/>
-    <w:lsdException w:name="Medium List 1 Accent 4" w:semiHidden="0" w:uiPriority="65" w:unhideWhenUsed="0"/>
-    <w:lsdException w:name="Medium List 2 Accent 4" w:semiHidden="0" w:uiPriority="66" w:unhideWhenUsed="0"/>
-    <w:lsdException w:name="Medium Grid 1 Accent 4" w:semiHidden="0" w:uiPriority="67" w:unhideWhenUsed="0"/>
-    <w:lsdException w:name="Medium Grid 2 Accent 4" w:semiHidden="0" w:uiPriority="68" w:unhideWhenUsed="0"/>
-    <w:lsdException w:name="Medium Grid 3 Accent 4" w:semiHidden="0" w:uiPriority="69" w:unhideWhenUsed="0"/>
-    <w:lsdException w:name="Dark List Accent 4" w:semiHidden="0" w:uiPriority="70" w:unhideWhenUsed="0"/>
-    <w:lsdException w:name="Colorful Shading Accent 4" w:semiHidden="0" w:uiPriority="71" w:unhideWhenUsed="0"/>
-    <w:lsdException w:name="Colorful List Accent 4" w:semiHidden="0" w:uiPriority="72" w:unhideWhenUsed="0"/>
-    <w:lsdException w:name="Colorful Grid Accent 4" w:semiHidden="0" w:uiPriority="73" w:unhideWhenUsed="0"/>
-    <w:lsdException w:name="Light Shading Accent 5" w:semiHidden="0" w:uiPriority="60" w:unhideWhenUsed="0"/>
-    <w:lsdException w:name="Light List Accent 5" w:semiHidden="0" w:uiPriority="61" w:unhideWhenUsed="0"/>
-    <w:lsdException w:name="Light Grid Accent 5" w:semiHidden="0" w:uiPriority="62" w:unhideWhenUsed="0"/>
-    <w:lsdException w:name="Medium Shading 1 Accent 5" w:semiHidden="0" w:uiPriority="63" w:unhideWhenUsed="0"/>
-    <w:lsdException w:name="Medium Shading 2 Accent 5" w:semiHidden="0" w:uiPriority="64" w:unhideWhenUsed="0"/>
-    <w:lsdException w:name="Medium List 1 Accent 5" w:semiHidden="0" w:uiPriority="65" w:unhideWhenUsed="0"/>
-    <w:lsdException w:name="Medium List 2 Accent 5" w:semiHidden="0" w:uiPriority="66" w:unhideWhenUsed="0"/>
-    <w:lsdException w:name="Medium Grid 1 Accent 5" w:semiHidden="0" w:uiPriority="67" w:unhideWhenUsed="0"/>
-    <w:lsdException w:name="Medium Grid 2 Accent 5" w:semiHidden="0" w:uiPriority="68" w:unhideWhenUsed="0"/>
-    <w:lsdException w:name="Medium Grid 3 Accent 5" w:semiHidden="0" w:uiPriority="69" w:unhideWhenUsed="0"/>
-    <w:lsdException w:name="Dark List Accent 5" w:semiHidden="0" w:uiPriority="70" w:unhideWhenUsed="0"/>
-    <w:lsdException w:name="Colorful Shading Accent 5" w:semiHidden="0" w:uiPriority="71" w:unhideWhenUsed="0"/>
-    <w:lsdException w:name="Colorful List Accent 5" w:semiHidden="0" w:uiPriority="72" w:unhideWhenUsed="0"/>
-    <w:lsdException w:name="Colorful Grid Accent 5" w:semiHidden="0" w:uiPriority="73" w:unhideWhenUsed="0"/>
-    <w:lsdException w:name="Light Shading Accent 6" w:semiHidden="0" w:uiPriority="60" w:unhideWhenUsed="0"/>
-    <w:lsdException w:name="Light List Accent 6" w:semiHidden="0" w:uiPriority="61" w:unhideWhenUsed="0"/>
-    <w:lsdException w:name="Light Grid Accent 6" w:semiHidden="0" w:uiPriority="62" w:unhideWhenUsed="0"/>
-    <w:lsdException w:name="Medium Shading 1 Accent 6" w:semiHidden="0" w:uiPriority="63" w:unhideWhenUsed="0"/>
-    <w:lsdException w:name="Medium Shading 2 Accent 6" w:semiHidden="0" w:uiPriority="64" w:unhideWhenUsed="0"/>
-    <w:lsdException w:name="Medium List 1 Accent 6" w:semiHidden="0" w:uiPriority="65" w:unhideWhenUsed="0"/>
-    <w:lsdException w:name="Medium List 2 Accent 6" w:semiHidden="0" w:uiPriority="66" w:unhideWhenUsed="0"/>
-    <w:lsdException w:name="Medium Grid 1 Accent 6" w:semiHidden="0" w:uiPriority="67" w:unhideWhenUsed="0"/>
-    <w:lsdException w:name="Medium Grid 2 Accent 6" w:semiHidden="0" w:uiPriority="68" w:unhideWhenUsed="0"/>
-    <w:lsdException w:name="Medium Grid 3 Accent 6" w:semiHidden="0" w:uiPriority="69" w:unhideWhenUsed="0"/>
-    <w:lsdException w:name="Dark List Accent 6" w:semiHidden="0" w:uiPriority="70" w:unhideWhenUsed="0"/>
-    <w:lsdException w:name="Colorful Shading Accent 6" w:semiHidden="0" w:uiPriority="71" w:unhideWhenUsed="0"/>
-    <w:lsdException w:name="Colorful List Accent 6" w:semiHidden="0" w:uiPriority="72" w:unhideWhenUsed="0"/>
-    <w:lsdException w:name="Colorful Grid Accent 6" w:semiHidden="0" w:uiPriority="73" w:unhideWhenUsed="0"/>
-    <w:lsdException w:name="Subtle Emphasis" w:semiHidden="0" w:uiPriority="19" w:unhideWhenUsed="0" w:qFormat="1"/>
-    <w:lsdException w:name="Intense Emphasis" w:semiHidden="0" w:uiPriority="21" w:unhideWhenUsed="0" w:qFormat="1"/>
-    <w:lsdException w:name="Subtle Reference" w:semiHidden="0" w:uiPriority="31" w:unhideWhenUsed="0" w:qFormat="1"/>
-    <w:lsdException w:name="Intense Reference" w:semiHidden="0" w:uiPriority="32" w:unhideWhenUsed="0" w:qFormat="1"/>
-    <w:lsdException w:name="Book Title" w:semiHidden="0" w:uiPriority="33" w:unhideWhenUsed="0" w:qFormat="1"/>
-    <w:lsdException w:name="Bibliography" w:uiPriority="37"/>
-    <w:lsdException w:name="TOC Heading" w:uiPriority="39" w:qFormat="1"/>
+  <w:latentStyles w:defLockedState="0" w:defUIPriority="99" w:defSemiHidden="0" w:defUnhideWhenUsed="0" w:defQFormat="0" w:count="375">
+    <w:lsdException w:name="Normal" w:uiPriority="0" w:qFormat="1"/>
+    <w:lsdException w:name="heading 1" w:uiPriority="9" w:qFormat="1"/>
+    <w:lsdException w:name="heading 2" w:semiHidden="1" w:uiPriority="9" w:unhideWhenUsed="1" w:qFormat="1"/>
+    <w:lsdException w:name="heading 3" w:semiHidden="1" w:uiPriority="9" w:unhideWhenUsed="1" w:qFormat="1"/>
+    <w:lsdException w:name="heading 4" w:semiHidden="1" w:uiPriority="9" w:unhideWhenUsed="1" w:qFormat="1"/>
+    <w:lsdException w:name="heading 5" w:semiHidden="1" w:uiPriority="9" w:unhideWhenUsed="1" w:qFormat="1"/>
+    <w:lsdException w:name="heading 6" w:semiHidden="1" w:uiPriority="9" w:unhideWhenUsed="1" w:qFormat="1"/>
+    <w:lsdException w:name="heading 7" w:semiHidden="1" w:uiPriority="9" w:unhideWhenUsed="1" w:qFormat="1"/>
+    <w:lsdException w:name="heading 8" w:semiHidden="1" w:uiPriority="9" w:unhideWhenUsed="1" w:qFormat="1"/>
+    <w:lsdException w:name="heading 9" w:semiHidden="1" w:uiPriority="9" w:unhideWhenUsed="1" w:qFormat="1"/>
+    <w:lsdException w:name="index 1" w:semiHidden="1" w:unhideWhenUsed="1"/>
+    <w:lsdException w:name="index 2" w:semiHidden="1" w:unhideWhenUsed="1"/>
+    <w:lsdException w:name="index 3" w:semiHidden="1" w:unhideWhenUsed="1"/>
+    <w:lsdException w:name="index 4" w:semiHidden="1" w:unhideWhenUsed="1"/>
+    <w:lsdException w:name="index 5" w:semiHidden="1" w:unhideWhenUsed="1"/>
+    <w:lsdException w:name="index 6" w:semiHidden="1" w:unhideWhenUsed="1"/>
+    <w:lsdException w:name="index 7" w:semiHidden="1" w:unhideWhenUsed="1"/>
+    <w:lsdException w:name="index 8" w:semiHidden="1" w:unhideWhenUsed="1"/>
+    <w:lsdException w:name="index 9" w:semiHidden="1" w:unhideWhenUsed="1"/>
+    <w:lsdException w:name="toc 1" w:semiHidden="1" w:uiPriority="39" w:unhideWhenUsed="1"/>
+    <w:lsdException w:name="toc 2" w:semiHidden="1" w:uiPriority="39" w:unhideWhenUsed="1"/>
+    <w:lsdException w:name="toc 3" w:semiHidden="1" w:uiPriority="39" w:unhideWhenUsed="1"/>
+    <w:lsdException w:name="toc 4" w:semiHidden="1" w:uiPriority="39" w:unhideWhenUsed="1"/>
+    <w:lsdException w:name="toc 5" w:semiHidden="1" w:uiPriority="39" w:unhideWhenUsed="1"/>
+    <w:lsdException w:name="toc 6" w:semiHidden="1" w:uiPriority="39" w:unhideWhenUsed="1"/>
+    <w:lsdException w:name="toc 7" w:semiHidden="1" w:uiPriority="39" w:unhideWhenUsed="1"/>
+    <w:lsdException w:name="toc 8" w:semiHidden="1" w:uiPriority="39" w:unhideWhenUsed="1"/>
+    <w:lsdException w:name="toc 9" w:semiHidden="1" w:uiPriority="39" w:unhideWhenUsed="1"/>
+    <w:lsdException w:name="Normal Indent" w:semiHidden="1" w:unhideWhenUsed="1"/>
+    <w:lsdException w:name="footnote text" w:semiHidden="1" w:unhideWhenUsed="1"/>
+    <w:lsdException w:name="annotation text" w:semiHidden="1" w:unhideWhenUsed="1"/>
+    <w:lsdException w:name="header" w:semiHidden="1" w:unhideWhenUsed="1"/>
+    <w:lsdException w:name="footer" w:semiHidden="1" w:unhideWhenUsed="1"/>
+    <w:lsdException w:name="index heading" w:semiHidden="1" w:unhideWhenUsed="1"/>
+    <w:lsdException w:name="caption" w:semiHidden="1" w:uiPriority="35" w:unhideWhenUsed="1" w:qFormat="1"/>
+    <w:lsdException w:name="table of figures" w:semiHidden="1" w:unhideWhenUsed="1"/>
+    <w:lsdException w:name="envelope address" w:semiHidden="1" w:unhideWhenUsed="1"/>
+    <w:lsdException w:name="envelope return" w:semiHidden="1" w:unhideWhenUsed="1"/>
+    <w:lsdException w:name="footnote reference" w:semiHidden="1" w:unhideWhenUsed="1"/>
+    <w:lsdException w:name="annotation reference" w:semiHidden="1" w:unhideWhenUsed="1"/>
+    <w:lsdException w:name="line number" w:semiHidden="1" w:unhideWhenUsed="1"/>
+    <w:lsdException w:name="page number" w:semiHidden="1" w:unhideWhenUsed="1"/>
+    <w:lsdException w:name="endnote reference" w:semiHidden="1" w:unhideWhenUsed="1"/>
+    <w:lsdException w:name="endnote text" w:semiHidden="1" w:unhideWhenUsed="1"/>
+    <w:lsdException w:name="table of authorities" w:semiHidden="1" w:unhideWhenUsed="1"/>
+    <w:lsdException w:name="macro" w:semiHidden="1" w:unhideWhenUsed="1"/>
+    <w:lsdException w:name="toa heading" w:semiHidden="1" w:unhideWhenUsed="1"/>
+    <w:lsdException w:name="List" w:semiHidden="1" w:unhideWhenUsed="1"/>
+    <w:lsdException w:name="List Bullet" w:semiHidden="1" w:unhideWhenUsed="1"/>
+    <w:lsdException w:name="List Number" w:semiHidden="1" w:unhideWhenUsed="1"/>
+    <w:lsdException w:name="List 2" w:semiHidden="1" w:unhideWhenUsed="1"/>
+    <w:lsdException w:name="List 3" w:semiHidden="1" w:unhideWhenUsed="1"/>
+    <w:lsdException w:name="List 4" w:semiHidden="1" w:unhideWhenUsed="1"/>
+    <w:lsdException w:name="List 5" w:semiHidden="1" w:unhideWhenUsed="1"/>
+    <w:lsdException w:name="List Bullet 2" w:semiHidden="1" w:unhideWhenUsed="1"/>
+    <w:lsdException w:name="List Bullet 3" w:semiHidden="1" w:unhideWhenUsed="1"/>
+    <w:lsdException w:name="List Bullet 4" w:semiHidden="1" w:unhideWhenUsed="1"/>
+    <w:lsdException w:name="List Bullet 5" w:semiHidden="1" w:unhideWhenUsed="1"/>
+    <w:lsdException w:name="List Number 2" w:semiHidden="1" w:unhideWhenUsed="1"/>
+    <w:lsdException w:name="List Number 3" w:semiHidden="1" w:unhideWhenUsed="1"/>
+    <w:lsdException w:name="List Number 4" w:semiHidden="1" w:unhideWhenUsed="1"/>
+    <w:lsdException w:name="List Number 5" w:semiHidden="1" w:unhideWhenUsed="1"/>
+    <w:lsdException w:name="Title" w:uiPriority="10" w:qFormat="1"/>
+    <w:lsdException w:name="Closing" w:semiHidden="1" w:unhideWhenUsed="1"/>
+    <w:lsdException w:name="Signature" w:semiHidden="1" w:unhideWhenUsed="1"/>
+    <w:lsdException w:name="Default Paragraph Font" w:semiHidden="1" w:uiPriority="1" w:unhideWhenUsed="1"/>
+    <w:lsdException w:name="Body Text" w:semiHidden="1" w:unhideWhenUsed="1"/>
+    <w:lsdException w:name="Body Text Indent" w:semiHidden="1" w:unhideWhenUsed="1"/>
+    <w:lsdException w:name="List Continue" w:semiHidden="1" w:unhideWhenUsed="1"/>
+    <w:lsdException w:name="List Continue 2" w:semiHidden="1" w:unhideWhenUsed="1"/>
+    <w:lsdException w:name="List Continue 3" w:semiHidden="1" w:unhideWhenUsed="1"/>
+    <w:lsdException w:name="List Continue 4" w:semiHidden="1" w:unhideWhenUsed="1"/>
+    <w:lsdException w:name="List Continue 5" w:semiHidden="1" w:unhideWhenUsed="1"/>
+    <w:lsdException w:name="Message Header" w:semiHidden="1" w:unhideWhenUsed="1"/>
+    <w:lsdException w:name="Subtitle" w:uiPriority="11" w:qFormat="1"/>
+    <w:lsdException w:name="Salutation" w:semiHidden="1" w:unhideWhenUsed="1"/>
+    <w:lsdException w:name="Date" w:semiHidden="1" w:unhideWhenUsed="1"/>
+    <w:lsdException w:name="Body Text First Indent" w:semiHidden="1" w:unhideWhenUsed="1"/>
+    <w:lsdException w:name="Body Text First Indent 2" w:semiHidden="1" w:unhideWhenUsed="1"/>
+    <w:lsdException w:name="Note Heading" w:semiHidden="1" w:unhideWhenUsed="1"/>
+    <w:lsdException w:name="Body Text 2" w:semiHidden="1" w:unhideWhenUsed="1"/>
+    <w:lsdException w:name="Body Text 3" w:semiHidden="1" w:unhideWhenUsed="1"/>
+    <w:lsdException w:name="Body Text Indent 2" w:semiHidden="1" w:unhideWhenUsed="1"/>
+    <w:lsdException w:name="Body Text Indent 3" w:semiHidden="1" w:unhideWhenUsed="1"/>
+    <w:lsdException w:name="Block Text" w:semiHidden="1" w:unhideWhenUsed="1"/>
+    <w:lsdException w:name="Hyperlink" w:semiHidden="1" w:unhideWhenUsed="1"/>
+    <w:lsdException w:name="FollowedHyperlink" w:semiHidden="1" w:unhideWhenUsed="1"/>
+    <w:lsdException w:name="Strong" w:uiPriority="22" w:qFormat="1"/>
+    <w:lsdException w:name="Emphasis" w:uiPriority="20" w:qFormat="1"/>
+    <w:lsdException w:name="Document Map" w:semiHidden="1" w:unhideWhenUsed="1"/>
+    <w:lsdException w:name="Plain Text" w:semiHidden="1" w:unhideWhenUsed="1"/>
+    <w:lsdException w:name="E-mail Signature" w:semiHidden="1" w:unhideWhenUsed="1"/>
+    <w:lsdException w:name="HTML Top of Form" w:semiHidden="1" w:unhideWhenUsed="1"/>
+    <w:lsdException w:name="HTML Bottom of Form" w:semiHidden="1" w:unhideWhenUsed="1"/>
+    <w:lsdException w:name="Normal (Web)" w:semiHidden="1" w:unhideWhenUsed="1"/>
+    <w:lsdException w:name="HTML Acronym" w:semiHidden="1" w:unhideWhenUsed="1"/>
+    <w:lsdException w:name="HTML Address" w:semiHidden="1" w:unhideWhenUsed="1"/>
+    <w:lsdException w:name="HTML Cite" w:semiHidden="1" w:unhideWhenUsed="1"/>
+    <w:lsdException w:name="HTML Code" w:semiHidden="1" w:unhideWhenUsed="1"/>
+    <w:lsdException w:name="HTML Definition" w:semiHidden="1" w:unhideWhenUsed="1"/>
+    <w:lsdException w:name="HTML Keyboard" w:semiHidden="1" w:unhideWhenUsed="1"/>
+    <w:lsdException w:name="HTML Preformatted" w:semiHidden="1" w:unhideWhenUsed="1"/>
+    <w:lsdException w:name="HTML Sample" w:semiHidden="1" w:unhideWhenUsed="1"/>
+    <w:lsdException w:name="HTML Typewriter" w:semiHidden="1" w:unhideWhenUsed="1"/>
+    <w:lsdException w:name="HTML Variable" w:semiHidden="1" w:unhideWhenUsed="1"/>
+    <w:lsdException w:name="Normal Table" w:semiHidden="1" w:unhideWhenUsed="1"/>
+    <w:lsdException w:name="annotation subject" w:semiHidden="1" w:unhideWhenUsed="1"/>
+    <w:lsdException w:name="No List" w:semiHidden="1" w:unhideWhenUsed="1"/>
+    <w:lsdException w:name="Outline List 1" w:semiHidden="1" w:unhideWhenUsed="1"/>
+    <w:lsdException w:name="Outline List 2" w:semiHidden="1" w:unhideWhenUsed="1"/>
+    <w:lsdException w:name="Outline List 3" w:semiHidden="1" w:unhideWhenUsed="1"/>
+    <w:lsdException w:name="Table Simple 1" w:semiHidden="1" w:unhideWhenUsed="1"/>
+    <w:lsdException w:name="Table Simple 2" w:semiHidden="1" w:unhideWhenUsed="1"/>
+    <w:lsdException w:name="Table Simple 3" w:semiHidden="1" w:unhideWhenUsed="1"/>
+    <w:lsdException w:name="Table Classic 1" w:semiHidden="1" w:unhideWhenUsed="1"/>
+    <w:lsdException w:name="Table Classic 2" w:semiHidden="1" w:unhideWhenUsed="1"/>
+    <w:lsdException w:name="Table Classic 3" w:semiHidden="1" w:unhideWhenUsed="1"/>
+    <w:lsdException w:name="Table Classic 4" w:semiHidden="1" w:unhideWhenUsed="1"/>
+    <w:lsdException w:name="Table Colorful 1" w:semiHidden="1" w:unhideWhenUsed="1"/>
+    <w:lsdException w:name="Table Colorful 2" w:semiHidden="1" w:unhideWhenUsed="1"/>
+    <w:lsdException w:name="Table Colorful 3" w:semiHidden="1" w:unhideWhenUsed="1"/>
+    <w:lsdException w:name="Table Columns 1" w:semiHidden="1" w:unhideWhenUsed="1"/>
+    <w:lsdException w:name="Table Columns 2" w:semiHidden="1" w:unhideWhenUsed="1"/>
+    <w:lsdException w:name="Table Columns 3" w:semiHidden="1" w:unhideWhenUsed="1"/>
+    <w:lsdException w:name="Table Columns 4" w:semiHidden="1" w:unhideWhenUsed="1"/>
+    <w:lsdException w:name="Table Columns 5" w:semiHidden="1" w:unhideWhenUsed="1"/>
+    <w:lsdException w:name="Table Grid 1" w:semiHidden="1" w:unhideWhenUsed="1"/>
+    <w:lsdException w:name="Table Grid 2" w:semiHidden="1" w:unhideWhenUsed="1"/>
+    <w:lsdException w:name="Table Grid 3" w:semiHidden="1" w:unhideWhenUsed="1"/>
+    <w:lsdException w:name="Table Grid 4" w:semiHidden="1" w:unhideWhenUsed="1"/>
+    <w:lsdException w:name="Table Grid 5" w:semiHidden="1" w:unhideWhenUsed="1"/>
+    <w:lsdException w:name="Table Grid 6" w:semiHidden="1" w:unhideWhenUsed="1"/>
+    <w:lsdException w:name="Table Grid 7" w:semiHidden="1" w:unhideWhenUsed="1"/>
+    <w:lsdException w:name="Table Grid 8" w:semiHidden="1" w:unhideWhenUsed="1"/>
+    <w:lsdException w:name="Table List 1" w:semiHidden="1" w:unhideWhenUsed="1"/>
+    <w:lsdException w:name="Table List 2" w:semiHidden="1" w:unhideWhenUsed="1"/>
+    <w:lsdException w:name="Table List 3" w:semiHidden="1" w:unhideWhenUsed="1"/>
+    <w:lsdException w:name="Table List 4" w:semiHidden="1" w:unhideWhenUsed="1"/>
+    <w:lsdException w:name="Table List 5" w:semiHidden="1" w:unhideWhenUsed="1"/>
+    <w:lsdException w:name="Table List 6" w:semiHidden="1" w:unhideWhenUsed="1"/>
+    <w:lsdException w:name="Table List 7" w:semiHidden="1" w:unhideWhenUsed="1"/>
+    <w:lsdException w:name="Table List 8" w:semiHidden="1" w:unhideWhenUsed="1"/>
+    <w:lsdException w:name="Table 3D effects 1" w:semiHidden="1" w:unhideWhenUsed="1"/>
+    <w:lsdException w:name="Table 3D effects 2" w:semiHidden="1" w:unhideWhenUsed="1"/>
+    <w:lsdException w:name="Table 3D effects 3" w:semiHidden="1" w:unhideWhenUsed="1"/>
+    <w:lsdException w:name="Table Contemporary" w:semiHidden="1" w:unhideWhenUsed="1"/>
+    <w:lsdException w:name="Table Elegant" w:semiHidden="1" w:unhideWhenUsed="1"/>
+    <w:lsdException w:name="Table Professional" w:semiHidden="1" w:unhideWhenUsed="1"/>
+    <w:lsdException w:name="Table Subtle 1" w:semiHidden="1" w:unhideWhenUsed="1"/>
+    <w:lsdException w:name="Table Subtle 2" w:semiHidden="1" w:unhideWhenUsed="1"/>
+    <w:lsdException w:name="Table Web 1" w:semiHidden="1" w:unhideWhenUsed="1"/>
+    <w:lsdException w:name="Table Web 2" w:semiHidden="1" w:unhideWhenUsed="1"/>
+    <w:lsdException w:name="Table Web 3" w:semiHidden="1" w:unhideWhenUsed="1"/>
+    <w:lsdException w:name="Balloon Text" w:semiHidden="1" w:unhideWhenUsed="1"/>
+    <w:lsdException w:name="Table Grid" w:uiPriority="59"/>
+    <w:lsdException w:name="Table Theme" w:semiHidden="1" w:unhideWhenUsed="1"/>
+    <w:lsdException w:name="Placeholder Text" w:semiHidden="1"/>
+    <w:lsdException w:name="No Spacing" w:uiPriority="1" w:qFormat="1"/>
+    <w:lsdException w:name="Light Shading" w:uiPriority="60"/>
+    <w:lsdException w:name="Light List" w:uiPriority="61"/>
+    <w:lsdException w:name="Light Grid" w:uiPriority="62"/>
+    <w:lsdException w:name="Medium Shading 1" w:uiPriority="63"/>
+    <w:lsdException w:name="Medium Shading 2" w:uiPriority="64"/>
+    <w:lsdException w:name="Medium List 1" w:uiPriority="65"/>
+    <w:lsdException w:name="Medium List 2" w:uiPriority="66"/>
+    <w:lsdException w:name="Medium Grid 1" w:uiPriority="67"/>
+    <w:lsdException w:name="Medium Grid 2" w:uiPriority="68"/>
+    <w:lsdException w:name="Medium Grid 3" w:uiPriority="69"/>
+    <w:lsdException w:name="Dark List" w:uiPriority="70"/>
+    <w:lsdException w:name="Colorful Shading" w:uiPriority="71"/>
+    <w:lsdException w:name="Colorful List" w:uiPriority="72"/>
+    <w:lsdException w:name="Colorful Grid" w:uiPriority="73"/>
+    <w:lsdException w:name="Light Shading Accent 1" w:uiPriority="60"/>
+    <w:lsdException w:name="Light List Accent 1" w:uiPriority="61"/>
+    <w:lsdException w:name="Light Grid Accent 1" w:uiPriority="62"/>
+    <w:lsdException w:name="Medium Shading 1 Accent 1" w:uiPriority="63"/>
+    <w:lsdException w:name="Medium Shading 2 Accent 1" w:uiPriority="64"/>
+    <w:lsdException w:name="Medium List 1 Accent 1" w:uiPriority="65"/>
+    <w:lsdException w:name="Revision" w:semiHidden="1"/>
+    <w:lsdException w:name="List Paragraph" w:uiPriority="34" w:qFormat="1"/>
+    <w:lsdException w:name="Quote" w:uiPriority="29" w:qFormat="1"/>
+    <w:lsdException w:name="Intense Quote" w:uiPriority="30" w:qFormat="1"/>
+    <w:lsdException w:name="Medium List 2 Accent 1" w:uiPriority="66"/>
+    <w:lsdException w:name="Medium Grid 1 Accent 1" w:uiPriority="67"/>
+    <w:lsdException w:name="Medium Grid 2 Accent 1" w:uiPriority="68"/>
+    <w:lsdException w:name="Medium Grid 3 Accent 1" w:uiPriority="69"/>
+    <w:lsdException w:name="Dark List Accent 1" w:uiPriority="70"/>
+    <w:lsdException w:name="Colorful Shading Accent 1" w:uiPriority="71"/>
+    <w:lsdException w:name="Colorful List Accent 1" w:uiPriority="72"/>
+    <w:lsdException w:name="Colorful Grid Accent 1" w:uiPriority="73"/>
+    <w:lsdException w:name="Light Shading Accent 2" w:uiPriority="60"/>
+    <w:lsdException w:name="Light List Accent 2" w:uiPriority="61"/>
+    <w:lsdException w:name="Light Grid Accent 2" w:uiPriority="62"/>
+    <w:lsdException w:name="Medium Shading 1 Accent 2" w:uiPriority="63"/>
+    <w:lsdException w:name="Medium Shading 2 Accent 2" w:uiPriority="64"/>
+    <w:lsdException w:name="Medium List 1 Accent 2" w:uiPriority="65"/>
+    <w:lsdException w:name="Medium List 2 Accent 2" w:uiPriority="66"/>
+    <w:lsdException w:name="Medium Grid 1 Accent 2" w:uiPriority="67"/>
+    <w:lsdException w:name="Medium Grid 2 Accent 2" w:uiPriority="68"/>
+    <w:lsdException w:name="Medium Grid 3 Accent 2" w:uiPriority="69"/>
+    <w:lsdException w:name="Dark List Accent 2" w:uiPriority="70"/>
+    <w:lsdException w:name="Colorful Shading Accent 2" w:uiPriority="71"/>
+    <w:lsdException w:name="Colorful List Accent 2" w:uiPriority="72"/>
+    <w:lsdException w:name="Colorful Grid Accent 2" w:uiPriority="73"/>
+    <w:lsdException w:name="Light Shading Accent 3" w:uiPriority="60"/>
+    <w:lsdException w:name="Light List Accent 3" w:uiPriority="61"/>
+    <w:lsdException w:name="Light Grid Accent 3" w:uiPriority="62"/>
+    <w:lsdException w:name="Medium Shading 1 Accent 3" w:uiPriority="63"/>
+    <w:lsdException w:name="Medium Shading 2 Accent 3" w:uiPriority="64"/>
+    <w:lsdException w:name="Medium List 1 Accent 3" w:uiPriority="65"/>
+    <w:lsdException w:name="Medium List 2 Accent 3" w:uiPriority="66"/>
+    <w:lsdException w:name="Medium Grid 1 Accent 3" w:uiPriority="67"/>
+    <w:lsdException w:name="Medium Grid 2 Accent 3" w:uiPriority="68"/>
+    <w:lsdException w:name="Medium Grid 3 Accent 3" w:uiPriority="69"/>
+    <w:lsdException w:name="Dark List Accent 3" w:uiPriority="70"/>
+    <w:lsdException w:name="Colorful Shading Accent 3" w:uiPriority="71"/>
+    <w:lsdException w:name="Colorful List Accent 3" w:uiPriority="72"/>
+    <w:lsdException w:name="Colorful Grid Accent 3" w:uiPriority="73"/>
+    <w:lsdException w:name="Light Shading Accent 4" w:uiPriority="60"/>
+    <w:lsdException w:name="Light List Accent 4" w:uiPriority="61"/>
+    <w:lsdException w:name="Light Grid Accent 4" w:uiPriority="62"/>
+    <w:lsdException w:name="Medium Shading 1 Accent 4" w:uiPriority="63"/>
+    <w:lsdException w:name="Medium Shading 2 Accent 4" w:uiPriority="64"/>
+    <w:lsdException w:name="Medium List 1 Accent 4" w:uiPriority="65"/>
+    <w:lsdException w:name="Medium List 2 Accent 4" w:uiPriority="66"/>
+    <w:lsdException w:name="Medium Grid 1 Accent 4" w:uiPriority="67"/>
+    <w:lsdException w:name="Medium Grid 2 Accent 4" w:uiPriority="68"/>
+    <w:lsdException w:name="Medium Grid 3 Accent 4" w:uiPriority="69"/>
+    <w:lsdException w:name="Dark List Accent 4" w:uiPriority="70"/>
+    <w:lsdException w:name="Colorful Shading Accent 4" w:uiPriority="71"/>
+    <w:lsdException w:name="Colorful List Accent 4" w:uiPriority="72"/>
+    <w:lsdException w:name="Colorful Grid Accent 4" w:uiPriority="73"/>
+    <w:lsdException w:name="Light Shading Accent 5" w:uiPriority="60"/>
+    <w:lsdException w:name="Light List Accent 5" w:uiPriority="61"/>
+    <w:lsdException w:name="Light Grid Accent 5" w:uiPriority="62"/>
+    <w:lsdException w:name="Medium Shading 1 Accent 5" w:uiPriority="63"/>
+    <w:lsdException w:name="Medium Shading 2 Accent 5" w:uiPriority="64"/>
+    <w:lsdException w:name="Medium List 1 Accent 5" w:uiPriority="65"/>
+    <w:lsdException w:name="Medium List 2 Accent 5" w:uiPriority="66"/>
+    <w:lsdException w:name="Medium Grid 1 Accent 5" w:uiPriority="67"/>
+    <w:lsdException w:name="Medium Grid 2 Accent 5" w:uiPriority="68"/>
+    <w:lsdException w:name="Medium Grid 3 Accent 5" w:uiPriority="69"/>
+    <w:lsdException w:name="Dark List Accent 5" w:uiPriority="70"/>
+    <w:lsdException w:name="Colorful Shading Accent 5" w:uiPriority="71"/>
+    <w:lsdException w:name="Colorful List Accent 5" w:uiPriority="72"/>
+    <w:lsdException w:name="Colorful Grid Accent 5" w:uiPriority="73"/>
+    <w:lsdException w:name="Light Shading Accent 6" w:uiPriority="60"/>
+    <w:lsdException w:name="Light List Accent 6" w:uiPriority="61"/>
+    <w:lsdException w:name="Light Grid Accent 6" w:uiPriority="62"/>
+    <w:lsdException w:name="Medium Shading 1 Accent 6" w:uiPriority="63"/>
+    <w:lsdException w:name="Medium Shading 2 Accent 6" w:uiPriority="64"/>
+    <w:lsdException w:name="Medium List 1 Accent 6" w:uiPriority="65"/>
+    <w:lsdException w:name="Medium List 2 Accent 6" w:uiPriority="66"/>
+    <w:lsdException w:name="Medium Grid 1 Accent 6" w:uiPriority="67"/>
+    <w:lsdException w:name="Medium Grid 2 Accent 6" w:uiPriority="68"/>
+    <w:lsdException w:name="Medium Grid 3 Accent 6" w:uiPriority="69"/>
+    <w:lsdException w:name="Dark List Accent 6" w:uiPriority="70"/>
+    <w:lsdException w:name="Colorful Shading Accent 6" w:uiPriority="71"/>
+    <w:lsdException w:name="Colorful List Accent 6" w:uiPriority="72"/>
+    <w:lsdException w:name="Colorful Grid Accent 6" w:uiPriority="73"/>
+    <w:lsdException w:name="Subtle Emphasis" w:uiPriority="19" w:qFormat="1"/>
+    <w:lsdException w:name="Intense Emphasis" w:uiPriority="21" w:qFormat="1"/>
+    <w:lsdException w:name="Subtle Reference" w:uiPriority="31" w:qFormat="1"/>
+    <w:lsdException w:name="Intense Reference" w:uiPriority="32" w:qFormat="1"/>
+    <w:lsdException w:name="Book Title" w:uiPriority="33" w:qFormat="1"/>
+    <w:lsdException w:name="Bibliography" w:semiHidden="1" w:uiPriority="37" w:unhideWhenUsed="1"/>
+    <w:lsdException w:name="TOC Heading" w:semiHidden="1" w:uiPriority="39" w:unhideWhenUsed="1" w:qFormat="1"/>
+    <w:lsdException w:name="Grid Table Light" w:semiHidden="1" w:unhideWhenUsed="1"/>
+    <w:lsdException w:name="Grid Table 1 Light" w:semiHidden="1" w:unhideWhenUsed="1"/>
+    <w:lsdException w:name="Grid Table 2" w:semiHidden="1" w:unhideWhenUsed="1"/>
+    <w:lsdException w:name="Grid Table 3" w:semiHidden="1" w:unhideWhenUsed="1"/>
+    <w:lsdException w:name="Grid Table 4" w:uiPriority="49"/>
+    <w:lsdException w:name="Grid Table 5 Dark" w:uiPriority="50"/>
+    <w:lsdException w:name="Grid Table 6 Colorful" w:uiPriority="51"/>
+    <w:lsdException w:name="Grid Table 7 Colorful" w:uiPriority="52"/>
+    <w:lsdException w:name="Grid Table 1 Light Accent 1" w:uiPriority="46"/>
+    <w:lsdException w:name="Grid Table 2 Accent 1" w:uiPriority="47"/>
+    <w:lsdException w:name="Grid Table 3 Accent 1" w:uiPriority="48"/>
+    <w:lsdException w:name="Grid Table 4 Accent 1" w:uiPriority="49"/>
+    <w:lsdException w:name="Grid Table 5 Dark Accent 1" w:uiPriority="50"/>
+    <w:lsdException w:name="Grid Table 6 Colorful Accent 1" w:uiPriority="51"/>
+    <w:lsdException w:name="Grid Table 7 Colorful Accent 1" w:uiPriority="52"/>
+    <w:lsdException w:name="Grid Table 1 Light Accent 2" w:uiPriority="46"/>
+    <w:lsdException w:name="Grid Table 2 Accent 2" w:uiPriority="47"/>
+    <w:lsdException w:name="Grid Table 3 Accent 2" w:uiPriority="48"/>
+    <w:lsdException w:name="Grid Table 4 Accent 2" w:uiPriority="49"/>
+    <w:lsdException w:name="Grid Table 5 Dark Accent 2" w:uiPriority="50"/>
+    <w:lsdException w:name="Grid Table 6 Colorful Accent 2" w:uiPriority="51"/>
+    <w:lsdException w:name="Grid Table 7 Colorful Accent 2" w:uiPriority="52"/>
+    <w:lsdException w:name="Grid Table 1 Light Accent 3" w:uiPriority="46"/>
+    <w:lsdException w:name="Grid Table 2 Accent 3" w:uiPriority="47"/>
+    <w:lsdException w:name="Grid Table 3 Accent 3" w:uiPriority="48"/>
+    <w:lsdException w:name="Grid Table 4 Accent 3" w:uiPriority="49"/>
+    <w:lsdException w:name="Grid Table 5 Dark Accent 3" w:uiPriority="50"/>
+    <w:lsdException w:name="Grid Table 6 Colorful Accent 3" w:uiPriority="51"/>
+    <w:lsdException w:name="Grid Table 7 Colorful Accent 3" w:uiPriority="52"/>
+    <w:lsdException w:name="Grid Table 1 Light Accent 4" w:uiPriority="46"/>
+    <w:lsdException w:name="Grid Table 2 Accent 4" w:uiPriority="47"/>
+    <w:lsdException w:name="Grid Table 3 Accent 4" w:uiPriority="48"/>
+    <w:lsdException w:name="Grid Table 4 Accent 4" w:uiPriority="49"/>
+    <w:lsdException w:name="Grid Table 5 Dark Accent 4" w:uiPriority="50"/>
+    <w:lsdException w:name="Grid Table 6 Colorful Accent 4" w:uiPriority="51"/>
+    <w:lsdException w:name="Grid Table 7 Colorful Accent 4" w:uiPriority="52"/>
+    <w:lsdException w:name="Grid Table 1 Light Accent 5" w:uiPriority="46"/>
+    <w:lsdException w:name="Grid Table 2 Accent 5" w:uiPriority="47"/>
+    <w:lsdException w:name="Grid Table 3 Accent 5" w:uiPriority="48"/>
+    <w:lsdException w:name="Grid Table 4 Accent 5" w:uiPriority="49"/>
+    <w:lsdException w:name="Grid Table 5 Dark Accent 5" w:uiPriority="50"/>
+    <w:lsdException w:name="Grid Table 6 Colorful Accent 5" w:uiPriority="51"/>
+    <w:lsdException w:name="Grid Table 7 Colorful Accent 5" w:uiPriority="52"/>
+    <w:lsdException w:name="Grid Table 1 Light Accent 6" w:uiPriority="46"/>
+    <w:lsdException w:name="Grid Table 2 Accent 6" w:uiPriority="47"/>
+    <w:lsdException w:name="Grid Table 3 Accent 6" w:uiPriority="48"/>
+    <w:lsdException w:name="Grid Table 4 Accent 6" w:uiPriority="49"/>
+    <w:lsdException w:name="Grid Table 5 Dark Accent 6" w:uiPriority="50"/>
+    <w:lsdException w:name="Grid Table 6 Colorful Accent 6" w:uiPriority="51"/>
+    <w:lsdException w:name="Grid Table 7 Colorful Accent 6" w:uiPriority="52"/>
+    <w:lsdException w:name="List Table 1 Light" w:uiPriority="46"/>
+    <w:lsdException w:name="List Table 2" w:uiPriority="47"/>
+    <w:lsdException w:name="List Table 3" w:uiPriority="48"/>
+    <w:lsdException w:name="List Table 4" w:uiPriority="49"/>
+    <w:lsdException w:name="List Table 5 Dark" w:uiPriority="50"/>
+    <w:lsdException w:name="List Table 6 Colorful" w:uiPriority="51"/>
+    <w:lsdException w:name="List Table 7 Colorful" w:uiPriority="52"/>
+    <w:lsdException w:name="List Table 1 Light Accent 1" w:uiPriority="46"/>
+    <w:lsdException w:name="List Table 2 Accent 1" w:uiPriority="47"/>
+    <w:lsdException w:name="List Table 3 Accent 1" w:uiPriority="48"/>
+    <w:lsdException w:name="List Table 4 Accent 1" w:uiPriority="49"/>
+    <w:lsdException w:name="List Table 5 Dark Accent 1" w:uiPriority="50"/>
+    <w:lsdException w:name="List Table 6 Colorful Accent 1" w:uiPriority="51"/>
+    <w:lsdException w:name="List Table 7 Colorful Accent 1" w:uiPriority="52"/>
+    <w:lsdException w:name="List Table 1 Light Accent 2" w:uiPriority="46"/>
+    <w:lsdException w:name="List Table 2 Accent 2" w:uiPriority="47"/>
+    <w:lsdException w:name="List Table 3 Accent 2" w:uiPriority="48"/>
+    <w:lsdException w:name="List Table 4 Accent 2" w:uiPriority="49"/>
+    <w:lsdException w:name="List Table 5 Dark Accent 2" w:uiPriority="50"/>
+    <w:lsdException w:name="List Table 6 Colorful Accent 2" w:uiPriority="51"/>
+    <w:lsdException w:name="List Table 7 Colorful Accent 2" w:uiPriority="52"/>
+    <w:lsdException w:name="List Table 1 Light Accent 3" w:uiPriority="46"/>
+    <w:lsdException w:name="List Table 2 Accent 3" w:uiPriority="47"/>
+    <w:lsdException w:name="List Table 3 Accent 3" w:uiPriority="48"/>
+    <w:lsdException w:name="List Table 4 Accent 3" w:uiPriority="49"/>
+    <w:lsdException w:name="List Table 5 Dark Accent 3" w:uiPriority="50"/>
+    <w:lsdException w:name="List Table 6 Colorful Accent 3" w:uiPriority="51"/>
+    <w:lsdException w:name="List Table 7 Colorful Accent 3" w:uiPriority="52"/>
+    <w:lsdException w:name="List Table 1 Light Accent 4" w:uiPriority="46"/>
+    <w:lsdException w:name="List Table 2 Accent 4" w:uiPriority="47"/>
+    <w:lsdException w:name="List Table 3 Accent 4" w:uiPriority="48"/>
+    <w:lsdException w:name="List Table 4 Accent 4" w:uiPriority="49"/>
+    <w:lsdException w:name="List Table 5 Dark Accent 4" w:uiPriority="50"/>
+    <w:lsdException w:name="List Table 6 Colorful Accent 4" w:uiPriority="51"/>
+    <w:lsdException w:name="List Table 7 Colorful Accent 4" w:uiPriority="52"/>
+    <w:lsdException w:name="List Table 1 Light Accent 5" w:uiPriority="46"/>
+    <w:lsdException w:name="List Table 2 Accent 5" w:uiPriority="47"/>
+    <w:lsdException w:name="List Table 3 Accent 5" w:uiPriority="48"/>
+    <w:lsdException w:name="List Table 4 Accent 5" w:uiPriority="49"/>
+    <w:lsdException w:name="List Table 5 Dark Accent 5" w:uiPriority="50"/>
+    <w:lsdException w:name="List Table 6 Colorful Accent 5" w:uiPriority="51"/>
+    <w:lsdException w:name="List Table 7 Colorful Accent 5" w:uiPriority="52"/>
+    <w:lsdException w:name="List Table 1 Light Accent 6" w:uiPriority="46"/>
+    <w:lsdException w:name="List Table 2 Accent 6" w:uiPriority="47"/>
+    <w:lsdException w:name="List Table 3 Accent 6" w:uiPriority="48"/>
+    <w:lsdException w:name="List Table 4 Accent 6" w:uiPriority="49"/>
+    <w:lsdException w:name="List Table 5 Dark Accent 6" w:uiPriority="50"/>
+    <w:lsdException w:name="List Table 6 Colorful Accent 6" w:uiPriority="51"/>
+    <w:lsdException w:name="List Table 7 Colorful Accent 6" w:uiPriority="52"/>
+    <w:lsdException w:name="Mention" w:semiHidden="1" w:unhideWhenUsed="1"/>
+    <w:lsdException w:name="Smart Hyperlink" w:semiHidden="1" w:unhideWhenUsed="1"/>
+    <w:lsdException w:name="Hashtag" w:semiHidden="1" w:unhideWhenUsed="1"/>
+    <w:lsdException w:name="Unresolved Mention" w:semiHidden="1" w:unhideWhenUsed="1"/>
   </w:latentStyles>
   <w:style w:type="paragraph" w:default="1" w:styleId="Normal">
     <w:name w:val="Normal"/>
@@ -1112,14 +1493,15 @@
   </w:style>
   <w:style w:type="character" w:default="1" w:styleId="DefaultParagraphFont">
     <w:name w:val="Default Paragraph Font"/>
+    <w:uiPriority w:val="1"/>
     <w:semiHidden/>
     <w:unhideWhenUsed/>
   </w:style>
   <w:style w:type="table" w:default="1" w:styleId="TableNormal">
     <w:name w:val="Normal Table"/>
+    <w:uiPriority w:val="99"/>
     <w:semiHidden/>
     <w:unhideWhenUsed/>
-    <w:qFormat/>
     <w:tblPr>
       <w:tblInd w:w="0" w:type="dxa"/>
       <w:tblCellMar>
@@ -1132,6 +1514,7 @@
   </w:style>
   <w:style w:type="numbering" w:default="1" w:styleId="NoList">
     <w:name w:val="No List"/>
+    <w:uiPriority w:val="99"/>
     <w:semiHidden/>
     <w:unhideWhenUsed/>
   </w:style>
@@ -1166,6 +1549,18 @@
     <w:rsid w:val="00BC3304"/>
     <w:rPr>
       <w:color w:val="0000FF" w:themeColor="hyperlink"/>
+      <w:u w:val="single"/>
+    </w:rPr>
+  </w:style>
+  <w:style w:type="character" w:styleId="FollowedHyperlink">
+    <w:name w:val="FollowedHyperlink"/>
+    <w:basedOn w:val="DefaultParagraphFont"/>
+    <w:uiPriority w:val="99"/>
+    <w:semiHidden/>
+    <w:unhideWhenUsed/>
+    <w:rsid w:val="001F33EF"/>
+    <w:rPr>
+      <w:color w:val="800080" w:themeColor="followedHyperlink"/>
       <w:u w:val="single"/>
     </w:rPr>
   </w:style>

</xml_diff>

<commit_message>
Updates for 2019 creamery apprenticeship
</commit_message>
<xml_diff>
--- a/public/creamery_apply_now.docx
+++ b/public/creamery_apply_now.docx
@@ -99,420 +99,394 @@
       <w:r>
         <w:t xml:space="preserve"> questions</w:t>
       </w:r>
-    </w:p>
-    <w:p/>
-    <w:p>
-      <w:pPr>
-        <w:pStyle w:val="ListParagraph"/>
-        <w:numPr>
-          <w:ilvl w:val="0"/>
-          <w:numId w:val="4"/>
-        </w:numPr>
-      </w:pPr>
-      <w:r>
-        <w:t>Employment</w:t>
-      </w:r>
-      <w:r>
-        <w:t xml:space="preserve"> </w:t>
-      </w:r>
-      <w:r>
-        <w:t>Questions</w:t>
-      </w:r>
-    </w:p>
-    <w:p>
-      <w:pPr>
-        <w:pStyle w:val="ListParagraph"/>
-        <w:numPr>
-          <w:ilvl w:val="1"/>
-          <w:numId w:val="4"/>
-        </w:numPr>
-      </w:pPr>
-      <w:r>
-        <w:t xml:space="preserve">Are you able to commit to the </w:t>
-      </w:r>
-      <w:r>
-        <w:t>entirety of the</w:t>
-      </w:r>
-      <w:r>
-        <w:t xml:space="preserve"> apprenticeship</w:t>
-      </w:r>
-      <w:r>
-        <w:t xml:space="preserve">? If not, </w:t>
-      </w:r>
-      <w:r>
-        <w:t>please advise any adjustments</w:t>
-      </w:r>
-      <w:r>
-        <w:t xml:space="preserve"> that would be required.</w:t>
-      </w:r>
-    </w:p>
-    <w:p>
-      <w:pPr>
-        <w:pStyle w:val="ListParagraph"/>
-        <w:numPr>
-          <w:ilvl w:val="1"/>
-          <w:numId w:val="4"/>
-        </w:numPr>
-      </w:pPr>
-      <w:r>
-        <w:t>Are you available for a 1-day work visit before your start date?</w:t>
-      </w:r>
-    </w:p>
-    <w:p>
-      <w:pPr>
-        <w:pStyle w:val="ListParagraph"/>
-        <w:numPr>
-          <w:ilvl w:val="1"/>
-          <w:numId w:val="4"/>
-        </w:numPr>
-      </w:pPr>
-      <w:r>
-        <w:t>Will you have your own vehicle and a valid driver’s license?</w:t>
-      </w:r>
-    </w:p>
-    <w:p>
-      <w:pPr>
-        <w:pStyle w:val="ListParagraph"/>
-        <w:numPr>
-          <w:ilvl w:val="1"/>
-          <w:numId w:val="4"/>
-        </w:numPr>
-      </w:pPr>
-      <w:r>
-        <w:t>Are you able to be flexible with your schedule</w:t>
-      </w:r>
-      <w:r>
-        <w:t xml:space="preserve"> depending on the needs of the season</w:t>
-      </w:r>
-      <w:r>
-        <w:t>; work late if needed, get up early, do a split shift</w:t>
-      </w:r>
-      <w:r>
-        <w:t xml:space="preserve">, </w:t>
-      </w:r>
-      <w:proofErr w:type="spellStart"/>
-      <w:r>
-        <w:t>etc</w:t>
-      </w:r>
-      <w:proofErr w:type="spellEnd"/>
-      <w:r>
-        <w:t>?</w:t>
-      </w:r>
-    </w:p>
-    <w:p>
-      <w:pPr>
-        <w:pStyle w:val="ListParagraph"/>
-        <w:numPr>
-          <w:ilvl w:val="1"/>
-          <w:numId w:val="4"/>
-        </w:numPr>
-      </w:pPr>
-      <w:r>
-        <w:t xml:space="preserve">Do you believe you are </w:t>
-      </w:r>
-      <w:r>
-        <w:t>able to work 5 days a week at 8</w:t>
-      </w:r>
-      <w:r>
-        <w:t>-12 hours a day? Have you had a job with similar demands?</w:t>
-      </w:r>
-    </w:p>
-    <w:p>
-      <w:pPr>
-        <w:pStyle w:val="ListParagraph"/>
-        <w:numPr>
-          <w:ilvl w:val="1"/>
-          <w:numId w:val="4"/>
-        </w:numPr>
-      </w:pPr>
-      <w:r>
-        <w:t xml:space="preserve">Please take a minute to complete a Myers Briggs </w:t>
-      </w:r>
-      <w:r>
-        <w:t xml:space="preserve">personality </w:t>
-      </w:r>
-      <w:r>
-        <w:t>test. And let us know what your four-letter MB personality type is. If you are curious, mine is an INTJ. Please use this website’s test, it’s short and simple: http://www.discordia-inc.co.uk/misc/mbtitest.html</w:t>
-      </w:r>
-    </w:p>
-    <w:p>
-      <w:pPr>
-        <w:pStyle w:val="ListParagraph"/>
-        <w:numPr>
-          <w:ilvl w:val="1"/>
-          <w:numId w:val="4"/>
-        </w:numPr>
-      </w:pPr>
-      <w:r>
-        <w:t>Do you have health insurance?</w:t>
-      </w:r>
-    </w:p>
-    <w:p>
-      <w:pPr>
-        <w:pStyle w:val="ListParagraph"/>
-        <w:numPr>
-          <w:ilvl w:val="1"/>
-          <w:numId w:val="4"/>
-        </w:numPr>
-      </w:pPr>
-      <w:r>
-        <w:t>Have you ever been convicted of a felony? If yes, you may explain.</w:t>
-      </w:r>
-    </w:p>
-    <w:p>
-      <w:pPr>
-        <w:pStyle w:val="ListParagraph"/>
-      </w:pPr>
-    </w:p>
-    <w:p>
-      <w:pPr>
-        <w:pStyle w:val="ListParagraph"/>
-        <w:numPr>
-          <w:ilvl w:val="0"/>
-          <w:numId w:val="4"/>
-        </w:numPr>
-      </w:pPr>
-      <w:r>
-        <w:t xml:space="preserve">Short </w:t>
-      </w:r>
-      <w:r>
-        <w:t>Questions</w:t>
-      </w:r>
-      <w:r>
-        <w:t xml:space="preserve"> (2-3 sentences minimum</w:t>
-      </w:r>
-      <w:r>
-        <w:t>)</w:t>
-      </w:r>
-    </w:p>
-    <w:p>
-      <w:pPr>
-        <w:pStyle w:val="ListParagraph"/>
-        <w:numPr>
-          <w:ilvl w:val="1"/>
-          <w:numId w:val="4"/>
-        </w:numPr>
-      </w:pPr>
-      <w:r>
-        <w:t xml:space="preserve">Why are you interested in learning about </w:t>
-      </w:r>
-      <w:r>
-        <w:t xml:space="preserve">sheep dairying and </w:t>
-      </w:r>
-      <w:r>
-        <w:t>cheese</w:t>
-      </w:r>
-      <w:r>
-        <w:t xml:space="preserve"> making</w:t>
-      </w:r>
-      <w:r>
-        <w:t>?</w:t>
-      </w:r>
-    </w:p>
-    <w:p>
-      <w:pPr>
-        <w:pStyle w:val="ListParagraph"/>
-        <w:numPr>
-          <w:ilvl w:val="1"/>
-          <w:numId w:val="4"/>
-        </w:numPr>
-      </w:pPr>
-      <w:r>
-        <w:t>Do you have experience working on a farm, creamery or kitchen environment?</w:t>
-      </w:r>
-      <w:r>
-        <w:t xml:space="preserve"> Please describe in detail.</w:t>
-      </w:r>
-    </w:p>
-    <w:p>
-      <w:pPr>
-        <w:pStyle w:val="ListParagraph"/>
-        <w:numPr>
-          <w:ilvl w:val="1"/>
-          <w:numId w:val="4"/>
-        </w:numPr>
-      </w:pPr>
-      <w:r>
-        <w:t>Do you prefer to work independently or in groups/teams?</w:t>
-      </w:r>
-    </w:p>
-    <w:p>
-      <w:pPr>
-        <w:pStyle w:val="ListParagraph"/>
-        <w:numPr>
-          <w:ilvl w:val="1"/>
-          <w:numId w:val="4"/>
-        </w:numPr>
-      </w:pPr>
-      <w:r>
-        <w:t>In what type of working and learning environment do you feel the most successful?</w:t>
-      </w:r>
-    </w:p>
-    <w:p>
-      <w:pPr>
-        <w:pStyle w:val="ListParagraph"/>
-        <w:numPr>
-          <w:ilvl w:val="1"/>
-          <w:numId w:val="4"/>
-        </w:numPr>
-      </w:pPr>
-      <w:r>
-        <w:t xml:space="preserve">How would you describe your communication style – with </w:t>
-      </w:r>
-      <w:r>
-        <w:t>peers</w:t>
-      </w:r>
-      <w:r>
-        <w:t xml:space="preserve"> and with </w:t>
-      </w:r>
-      <w:r>
-        <w:t>superiors</w:t>
-      </w:r>
-      <w:r>
-        <w:t>?</w:t>
-      </w:r>
-    </w:p>
-    <w:p>
-      <w:pPr>
-        <w:pStyle w:val="ListParagraph"/>
-        <w:numPr>
-          <w:ilvl w:val="1"/>
-          <w:numId w:val="4"/>
-        </w:numPr>
-      </w:pPr>
-      <w:r>
-        <w:t>Tell us about an interesting book you read lately</w:t>
-      </w:r>
-      <w:r>
-        <w:t xml:space="preserve"> or a music album you listened to</w:t>
-      </w:r>
-      <w:r>
-        <w:t>, and what you appreciated about it.</w:t>
-      </w:r>
-    </w:p>
-    <w:p>
-      <w:pPr>
-        <w:pStyle w:val="ListParagraph"/>
-        <w:numPr>
-          <w:ilvl w:val="1"/>
-          <w:numId w:val="4"/>
-        </w:numPr>
-      </w:pPr>
-      <w:r>
-        <w:t>What are some of your hobbies or favorite things to do?</w:t>
-      </w:r>
-    </w:p>
-    <w:p>
-      <w:pPr>
-        <w:pStyle w:val="ListParagraph"/>
-        <w:numPr>
-          <w:ilvl w:val="1"/>
-          <w:numId w:val="4"/>
-        </w:numPr>
-      </w:pPr>
-      <w:r>
-        <w:t>What kind of physical exercise do you currently engage in? Are you able to carry 40-60 pounds at a time?</w:t>
-      </w:r>
-    </w:p>
-    <w:p>
-      <w:pPr>
-        <w:pStyle w:val="ListParagraph"/>
-      </w:pPr>
-    </w:p>
-    <w:p>
-      <w:pPr>
-        <w:pStyle w:val="ListParagraph"/>
-        <w:numPr>
-          <w:ilvl w:val="0"/>
-          <w:numId w:val="4"/>
-        </w:numPr>
-      </w:pPr>
-      <w:r>
-        <w:t>Short Essay</w:t>
-      </w:r>
-      <w:r>
-        <w:t xml:space="preserve"> (2-3 paragraphs minimum)</w:t>
-      </w:r>
-    </w:p>
-    <w:p>
-      <w:pPr>
-        <w:pStyle w:val="ListParagraph"/>
-        <w:numPr>
-          <w:ilvl w:val="1"/>
-          <w:numId w:val="4"/>
-        </w:numPr>
-      </w:pPr>
-      <w:r>
-        <w:t>D</w:t>
-      </w:r>
-      <w:r>
-        <w:t xml:space="preserve">etail what </w:t>
-      </w:r>
-      <w:r>
-        <w:t>interests you most abou</w:t>
-      </w:r>
-      <w:r>
-        <w:t xml:space="preserve">t working at Tucker Family Farm </w:t>
-      </w:r>
-      <w:r>
-        <w:t xml:space="preserve">Creamery </w:t>
-      </w:r>
-      <w:r>
-        <w:t xml:space="preserve">and what you are </w:t>
-      </w:r>
-      <w:r>
-        <w:t>look</w:t>
-      </w:r>
-      <w:r>
-        <w:t xml:space="preserve">ing to take away </w:t>
-      </w:r>
-      <w:r>
-        <w:t>from an apprenticeship</w:t>
-      </w:r>
-      <w:r>
-        <w:t>.</w:t>
-      </w:r>
-    </w:p>
-    <w:p/>
-    <w:p>
-      <w:r>
-        <w:t xml:space="preserve">Thank you for your interest in the farm, and for taking the time to read through this document and fill out an application. We are looking forward to talking with you. </w:t>
-      </w:r>
-    </w:p>
-    <w:p/>
-    <w:p>
-      <w:r>
-        <w:t xml:space="preserve">If you have any questions, please email </w:t>
-      </w:r>
-      <w:hyperlink r:id="rId6" w:history="1">
-        <w:r>
-          <w:rPr>
-            <w:rStyle w:val="Hyperlink"/>
-          </w:rPr>
-          <w:t>creamery@tuckerfamilyfarm.com</w:t>
-        </w:r>
-      </w:hyperlink>
-      <w:r>
-        <w:t xml:space="preserve"> or call (406) 880-0246.</w:t>
-      </w:r>
-    </w:p>
-    <w:p/>
-    <w:p>
-      <w:r>
-        <w:t>Allison Dembek</w:t>
-      </w:r>
-    </w:p>
-    <w:p>
-      <w:r>
-        <w:t xml:space="preserve">Head </w:t>
-      </w:r>
-      <w:r>
-        <w:t>Cheesemaker and Creamery Manage</w:t>
+      <w:r>
+        <w:t xml:space="preserve"> below</w:t>
       </w:r>
       <w:bookmarkStart w:id="0" w:name="_GoBack"/>
       <w:bookmarkEnd w:id="0"/>
-      <w:r>
-        <w:t>r</w:t>
+    </w:p>
+    <w:p/>
+    <w:p>
+      <w:pPr>
+        <w:pStyle w:val="ListParagraph"/>
+        <w:numPr>
+          <w:ilvl w:val="0"/>
+          <w:numId w:val="4"/>
+        </w:numPr>
+      </w:pPr>
+      <w:r>
+        <w:t>Employment</w:t>
+      </w:r>
+      <w:r>
+        <w:t xml:space="preserve"> </w:t>
+      </w:r>
+      <w:r>
+        <w:t>Questions</w:t>
+      </w:r>
+    </w:p>
+    <w:p>
+      <w:pPr>
+        <w:pStyle w:val="ListParagraph"/>
+        <w:numPr>
+          <w:ilvl w:val="1"/>
+          <w:numId w:val="4"/>
+        </w:numPr>
+      </w:pPr>
+      <w:r>
+        <w:t xml:space="preserve">Are you able to commit to the </w:t>
+      </w:r>
+      <w:r>
+        <w:t xml:space="preserve">entirety of </w:t>
+      </w:r>
+      <w:r>
+        <w:t xml:space="preserve">a </w:t>
+      </w:r>
+      <w:proofErr w:type="gramStart"/>
+      <w:r>
+        <w:t>one year</w:t>
+      </w:r>
+      <w:proofErr w:type="gramEnd"/>
+      <w:r>
+        <w:t xml:space="preserve"> apprenticeship</w:t>
+      </w:r>
+      <w:r>
+        <w:t>?</w:t>
+      </w:r>
+    </w:p>
+    <w:p>
+      <w:pPr>
+        <w:pStyle w:val="ListParagraph"/>
+        <w:numPr>
+          <w:ilvl w:val="1"/>
+          <w:numId w:val="4"/>
+        </w:numPr>
+      </w:pPr>
+      <w:r>
+        <w:t>Are you available for a 1-day work visit before your start date?</w:t>
+      </w:r>
+    </w:p>
+    <w:p>
+      <w:pPr>
+        <w:pStyle w:val="ListParagraph"/>
+        <w:numPr>
+          <w:ilvl w:val="1"/>
+          <w:numId w:val="4"/>
+        </w:numPr>
+      </w:pPr>
+      <w:r>
+        <w:t>Will you have your own vehicle and a valid driver’s license?</w:t>
+      </w:r>
+    </w:p>
+    <w:p>
+      <w:pPr>
+        <w:pStyle w:val="ListParagraph"/>
+        <w:numPr>
+          <w:ilvl w:val="1"/>
+          <w:numId w:val="4"/>
+        </w:numPr>
+      </w:pPr>
+      <w:r>
+        <w:t>Are you able to be flexible with your schedule</w:t>
+      </w:r>
+      <w:r>
+        <w:t xml:space="preserve"> depending on the needs of the season</w:t>
+      </w:r>
+      <w:r>
+        <w:t>; work late if needed, get up early, do a split shift</w:t>
+      </w:r>
+      <w:r>
+        <w:t xml:space="preserve">, </w:t>
+      </w:r>
+      <w:proofErr w:type="spellStart"/>
+      <w:r>
+        <w:t>etc</w:t>
+      </w:r>
+      <w:proofErr w:type="spellEnd"/>
+      <w:r>
+        <w:t>?</w:t>
+      </w:r>
+    </w:p>
+    <w:p>
+      <w:pPr>
+        <w:pStyle w:val="ListParagraph"/>
+        <w:numPr>
+          <w:ilvl w:val="1"/>
+          <w:numId w:val="4"/>
+        </w:numPr>
+      </w:pPr>
+      <w:r>
+        <w:t xml:space="preserve">Do you believe you are </w:t>
+      </w:r>
+      <w:r>
+        <w:t xml:space="preserve">able to work </w:t>
+      </w:r>
+      <w:r>
+        <w:t>5-</w:t>
+      </w:r>
+      <w:r>
+        <w:t>6</w:t>
+      </w:r>
+      <w:r>
+        <w:t xml:space="preserve"> days a week at 8</w:t>
+      </w:r>
+      <w:r>
+        <w:t>-12 hours a day? Have you had a job with similar demands?</w:t>
+      </w:r>
+    </w:p>
+    <w:p>
+      <w:pPr>
+        <w:pStyle w:val="ListParagraph"/>
+        <w:numPr>
+          <w:ilvl w:val="1"/>
+          <w:numId w:val="4"/>
+        </w:numPr>
+      </w:pPr>
+      <w:r>
+        <w:t>What kind of physical exercise do you currently engage in? Are you able to carry 40-60 pounds at a time?</w:t>
+      </w:r>
+    </w:p>
+    <w:p>
+      <w:pPr>
+        <w:pStyle w:val="ListParagraph"/>
+        <w:numPr>
+          <w:ilvl w:val="1"/>
+          <w:numId w:val="4"/>
+        </w:numPr>
+      </w:pPr>
+      <w:r>
+        <w:t xml:space="preserve">Please take a minute to complete a Myers Briggs </w:t>
+      </w:r>
+      <w:r>
+        <w:t xml:space="preserve">personality </w:t>
+      </w:r>
+      <w:r>
+        <w:t>test. And let us know what your four-letter MB personality type is. If you are curious, mine is an INTJ. Please use this website’s test, it’s short and simple: http://www.discordia-inc.co.uk/misc/mbtitest.html</w:t>
+      </w:r>
+    </w:p>
+    <w:p>
+      <w:pPr>
+        <w:pStyle w:val="ListParagraph"/>
+        <w:numPr>
+          <w:ilvl w:val="1"/>
+          <w:numId w:val="4"/>
+        </w:numPr>
+      </w:pPr>
+      <w:r>
+        <w:t>What were your two last places of employment</w:t>
+      </w:r>
+    </w:p>
+    <w:p>
+      <w:pPr>
+        <w:pStyle w:val="ListParagraph"/>
+        <w:numPr>
+          <w:ilvl w:val="2"/>
+          <w:numId w:val="4"/>
+        </w:numPr>
+      </w:pPr>
+      <w:r>
+        <w:t>Employer:</w:t>
+      </w:r>
+    </w:p>
+    <w:p>
+      <w:pPr>
+        <w:pStyle w:val="ListParagraph"/>
+        <w:numPr>
+          <w:ilvl w:val="3"/>
+          <w:numId w:val="4"/>
+        </w:numPr>
+      </w:pPr>
+      <w:r>
+        <w:t>Position</w:t>
+      </w:r>
+    </w:p>
+    <w:p>
+      <w:pPr>
+        <w:pStyle w:val="ListParagraph"/>
+        <w:numPr>
+          <w:ilvl w:val="3"/>
+          <w:numId w:val="4"/>
+        </w:numPr>
+      </w:pPr>
+      <w:r>
+        <w:t>Dates of Employment</w:t>
+      </w:r>
+    </w:p>
+    <w:p>
+      <w:pPr>
+        <w:pStyle w:val="ListParagraph"/>
+        <w:numPr>
+          <w:ilvl w:val="3"/>
+          <w:numId w:val="4"/>
+        </w:numPr>
+      </w:pPr>
+      <w:r>
+        <w:t>Manager &amp; Contact Information</w:t>
+      </w:r>
+    </w:p>
+    <w:p>
+      <w:pPr>
+        <w:pStyle w:val="ListParagraph"/>
+        <w:numPr>
+          <w:ilvl w:val="2"/>
+          <w:numId w:val="4"/>
+        </w:numPr>
+      </w:pPr>
+      <w:r>
+        <w:t>Employer:</w:t>
+      </w:r>
+    </w:p>
+    <w:p>
+      <w:pPr>
+        <w:pStyle w:val="ListParagraph"/>
+        <w:numPr>
+          <w:ilvl w:val="3"/>
+          <w:numId w:val="4"/>
+        </w:numPr>
+      </w:pPr>
+      <w:r>
+        <w:t>Position</w:t>
+      </w:r>
+    </w:p>
+    <w:p>
+      <w:pPr>
+        <w:pStyle w:val="ListParagraph"/>
+        <w:numPr>
+          <w:ilvl w:val="3"/>
+          <w:numId w:val="4"/>
+        </w:numPr>
+      </w:pPr>
+      <w:r>
+        <w:t>Dates of Employment</w:t>
+      </w:r>
+    </w:p>
+    <w:p>
+      <w:pPr>
+        <w:pStyle w:val="ListParagraph"/>
+        <w:numPr>
+          <w:ilvl w:val="3"/>
+          <w:numId w:val="4"/>
+        </w:numPr>
+      </w:pPr>
+      <w:r>
+        <w:t>Manager &amp; Contact Information</w:t>
+      </w:r>
+    </w:p>
+    <w:p>
+      <w:pPr>
+        <w:pStyle w:val="ListParagraph"/>
+        <w:numPr>
+          <w:ilvl w:val="1"/>
+          <w:numId w:val="4"/>
+        </w:numPr>
+      </w:pPr>
+      <w:r>
+        <w:t>Do you have health insurance?</w:t>
+      </w:r>
+    </w:p>
+    <w:p>
+      <w:pPr>
+        <w:pStyle w:val="ListParagraph"/>
+        <w:numPr>
+          <w:ilvl w:val="1"/>
+          <w:numId w:val="4"/>
+        </w:numPr>
+      </w:pPr>
+      <w:r>
+        <w:t>Have you ever been convicted of a felony? If yes, you may explain.</w:t>
+      </w:r>
+    </w:p>
+    <w:p>
+      <w:pPr>
+        <w:pStyle w:val="ListParagraph"/>
+      </w:pPr>
+    </w:p>
+    <w:p>
+      <w:pPr>
+        <w:pStyle w:val="ListParagraph"/>
+        <w:numPr>
+          <w:ilvl w:val="0"/>
+          <w:numId w:val="4"/>
+        </w:numPr>
+      </w:pPr>
+      <w:r>
+        <w:t xml:space="preserve">Short </w:t>
+      </w:r>
+      <w:r>
+        <w:t>Questions</w:t>
+      </w:r>
+      <w:r>
+        <w:t xml:space="preserve"> </w:t>
+      </w:r>
+    </w:p>
+    <w:p>
+      <w:pPr>
+        <w:pStyle w:val="ListParagraph"/>
+        <w:numPr>
+          <w:ilvl w:val="1"/>
+          <w:numId w:val="4"/>
+        </w:numPr>
+      </w:pPr>
+      <w:r>
+        <w:t>What about this position appeals to you most?</w:t>
+      </w:r>
+    </w:p>
+    <w:p>
+      <w:pPr>
+        <w:pStyle w:val="ListParagraph"/>
+        <w:numPr>
+          <w:ilvl w:val="1"/>
+          <w:numId w:val="4"/>
+        </w:numPr>
+      </w:pPr>
+      <w:r>
+        <w:t>What do you want to be doing in five years and what needs to happen in terms of your skills and experiences before then in order to be prepared for that end goal?</w:t>
+      </w:r>
+    </w:p>
+    <w:p>
+      <w:pPr>
+        <w:pStyle w:val="ListParagraph"/>
+        <w:numPr>
+          <w:ilvl w:val="1"/>
+          <w:numId w:val="4"/>
+        </w:numPr>
+      </w:pPr>
+      <w:r>
+        <w:t>Tell me about your mentors. What qualities do you admire in them?</w:t>
+      </w:r>
+    </w:p>
+    <w:p>
+      <w:pPr>
+        <w:pStyle w:val="ListParagraph"/>
+        <w:numPr>
+          <w:ilvl w:val="1"/>
+          <w:numId w:val="4"/>
+        </w:numPr>
+      </w:pPr>
+      <w:r>
+        <w:t>What would your colleagues say you’re good at and what would they say you need to work on?</w:t>
+      </w:r>
+    </w:p>
+    <w:p>
+      <w:pPr>
+        <w:pStyle w:val="ListParagraph"/>
+        <w:numPr>
+          <w:ilvl w:val="1"/>
+          <w:numId w:val="4"/>
+        </w:numPr>
+      </w:pPr>
+      <w:r>
+        <w:t>What kind of environment do you thrive in and why?</w:t>
+      </w:r>
+    </w:p>
+    <w:p>
+      <w:pPr>
+        <w:pStyle w:val="ListParagraph"/>
+      </w:pPr>
+    </w:p>
+    <w:p/>
+    <w:p>
+      <w:r>
+        <w:t xml:space="preserve">Thank you for your interest in the farm, and for taking the time to read through this document and fill out an application. We are looking forward to talking with you. </w:t>
       </w:r>
     </w:p>
     <w:sectPr>
@@ -640,7 +614,7 @@
         <w:ind w:left="1440" w:hanging="360"/>
       </w:pPr>
     </w:lvl>
-    <w:lvl w:ilvl="2" w:tplc="0409001B" w:tentative="1">
+    <w:lvl w:ilvl="2" w:tplc="0409001B">
       <w:start w:val="1"/>
       <w:numFmt w:val="lowerRoman"/>
       <w:lvlText w:val="%3."/>
@@ -649,7 +623,7 @@
         <w:ind w:left="2160" w:hanging="180"/>
       </w:pPr>
     </w:lvl>
-    <w:lvl w:ilvl="3" w:tplc="0409000F" w:tentative="1">
+    <w:lvl w:ilvl="3" w:tplc="0409000F">
       <w:start w:val="1"/>
       <w:numFmt w:val="decimal"/>
       <w:lvlText w:val="%4."/>
@@ -1382,10 +1356,6 @@
     <w:lsdException w:name="Book Title" w:uiPriority="33" w:qFormat="1"/>
     <w:lsdException w:name="Bibliography" w:semiHidden="1" w:uiPriority="37" w:unhideWhenUsed="1"/>
     <w:lsdException w:name="TOC Heading" w:semiHidden="1" w:uiPriority="39" w:unhideWhenUsed="1" w:qFormat="1"/>
-    <w:lsdException w:name="Grid Table Light" w:semiHidden="1" w:unhideWhenUsed="1"/>
-    <w:lsdException w:name="Grid Table 1 Light" w:semiHidden="1" w:unhideWhenUsed="1"/>
-    <w:lsdException w:name="Grid Table 2" w:semiHidden="1" w:unhideWhenUsed="1"/>
-    <w:lsdException w:name="Grid Table 3" w:semiHidden="1" w:unhideWhenUsed="1"/>
     <w:lsdException w:name="Grid Table 4" w:uiPriority="49"/>
     <w:lsdException w:name="Grid Table 5 Dark" w:uiPriority="50"/>
     <w:lsdException w:name="Grid Table 6 Colorful" w:uiPriority="51"/>

</xml_diff>

<commit_message>
Move to rails 6 + change creamery careers files/content
</commit_message>
<xml_diff>
--- a/public/creamery_apply_now.docx
+++ b/public/creamery_apply_now.docx
@@ -12,7 +12,13 @@
         <w:rPr>
           <w:b/>
         </w:rPr>
-        <w:t>2018</w:t>
+        <w:t>20</w:t>
+      </w:r>
+      <w:r>
+        <w:rPr>
+          <w:b/>
+        </w:rPr>
+        <w:t>20</w:t>
       </w:r>
       <w:r>
         <w:rPr>
@@ -102,135 +108,134 @@
       <w:r>
         <w:t xml:space="preserve"> below</w:t>
       </w:r>
+    </w:p>
+    <w:p/>
+    <w:p>
+      <w:pPr>
+        <w:pStyle w:val="ListParagraph"/>
+        <w:numPr>
+          <w:ilvl w:val="0"/>
+          <w:numId w:val="4"/>
+        </w:numPr>
+      </w:pPr>
+      <w:r>
+        <w:t>Employment</w:t>
+      </w:r>
+      <w:r>
+        <w:t xml:space="preserve"> </w:t>
+      </w:r>
+      <w:r>
+        <w:t>Questions</w:t>
+      </w:r>
+    </w:p>
+    <w:p>
+      <w:pPr>
+        <w:pStyle w:val="ListParagraph"/>
+        <w:numPr>
+          <w:ilvl w:val="1"/>
+          <w:numId w:val="4"/>
+        </w:numPr>
+      </w:pPr>
+      <w:r>
+        <w:t xml:space="preserve">Are you able to commit to the </w:t>
+      </w:r>
+      <w:r>
+        <w:t xml:space="preserve">entirety of </w:t>
+      </w:r>
+      <w:r>
+        <w:t>a one year</w:t>
+      </w:r>
+      <w:r>
+        <w:t xml:space="preserve"> apprenticeship</w:t>
+      </w:r>
+      <w:r>
+        <w:t xml:space="preserve"> starting early </w:t>
+      </w:r>
+      <w:r>
+        <w:t>December 2019</w:t>
+      </w:r>
+      <w:r>
+        <w:t>?</w:t>
+      </w:r>
+    </w:p>
+    <w:p>
+      <w:pPr>
+        <w:pStyle w:val="ListParagraph"/>
+        <w:numPr>
+          <w:ilvl w:val="1"/>
+          <w:numId w:val="4"/>
+        </w:numPr>
+      </w:pPr>
+      <w:r>
+        <w:t>Are you available for a 1-day work visit before your start date?</w:t>
+      </w:r>
+    </w:p>
+    <w:p>
+      <w:pPr>
+        <w:pStyle w:val="ListParagraph"/>
+        <w:numPr>
+          <w:ilvl w:val="1"/>
+          <w:numId w:val="4"/>
+        </w:numPr>
+      </w:pPr>
+      <w:r>
+        <w:t>Will you have your own vehicle and a valid driver’s license?</w:t>
+      </w:r>
+    </w:p>
+    <w:p>
+      <w:pPr>
+        <w:pStyle w:val="ListParagraph"/>
+        <w:numPr>
+          <w:ilvl w:val="1"/>
+          <w:numId w:val="4"/>
+        </w:numPr>
+      </w:pPr>
+      <w:r>
+        <w:t>Are you able to be flexible with your schedule</w:t>
+      </w:r>
+      <w:r>
+        <w:t xml:space="preserve"> depending on the needs of the season</w:t>
+      </w:r>
+      <w:r>
+        <w:t>; work late if needed, get up early, do a split shift</w:t>
+      </w:r>
+      <w:r>
+        <w:t>, etc</w:t>
+      </w:r>
+      <w:r>
+        <w:t>?</w:t>
+      </w:r>
+    </w:p>
+    <w:p>
+      <w:pPr>
+        <w:pStyle w:val="ListParagraph"/>
+        <w:numPr>
+          <w:ilvl w:val="1"/>
+          <w:numId w:val="4"/>
+        </w:numPr>
+      </w:pPr>
+      <w:r>
+        <w:t xml:space="preserve">Do you believe you are </w:t>
+      </w:r>
+      <w:r>
+        <w:t xml:space="preserve">able to work </w:t>
+      </w:r>
+      <w:r>
+        <w:t>5</w:t>
+      </w:r>
+      <w:r>
+        <w:t xml:space="preserve"> days a week at 8</w:t>
+      </w:r>
+      <w:r>
+        <w:t>-1</w:t>
+      </w:r>
+      <w:r>
+        <w:t>0</w:t>
+      </w:r>
       <w:bookmarkStart w:id="0" w:name="_GoBack"/>
       <w:bookmarkEnd w:id="0"/>
-    </w:p>
-    <w:p/>
-    <w:p>
-      <w:pPr>
-        <w:pStyle w:val="ListParagraph"/>
-        <w:numPr>
-          <w:ilvl w:val="0"/>
-          <w:numId w:val="4"/>
-        </w:numPr>
-      </w:pPr>
-      <w:r>
-        <w:t>Employment</w:t>
-      </w:r>
-      <w:r>
-        <w:t xml:space="preserve"> </w:t>
-      </w:r>
-      <w:r>
-        <w:t>Questions</w:t>
-      </w:r>
-    </w:p>
-    <w:p>
-      <w:pPr>
-        <w:pStyle w:val="ListParagraph"/>
-        <w:numPr>
-          <w:ilvl w:val="1"/>
-          <w:numId w:val="4"/>
-        </w:numPr>
-      </w:pPr>
-      <w:r>
-        <w:t xml:space="preserve">Are you able to commit to the </w:t>
-      </w:r>
-      <w:r>
-        <w:t xml:space="preserve">entirety of </w:t>
-      </w:r>
-      <w:r>
-        <w:t xml:space="preserve">a </w:t>
-      </w:r>
-      <w:proofErr w:type="gramStart"/>
-      <w:r>
-        <w:t>one year</w:t>
-      </w:r>
-      <w:proofErr w:type="gramEnd"/>
-      <w:r>
-        <w:t xml:space="preserve"> apprenticeship</w:t>
-      </w:r>
-      <w:r>
-        <w:t>?</w:t>
-      </w:r>
-    </w:p>
-    <w:p>
-      <w:pPr>
-        <w:pStyle w:val="ListParagraph"/>
-        <w:numPr>
-          <w:ilvl w:val="1"/>
-          <w:numId w:val="4"/>
-        </w:numPr>
-      </w:pPr>
-      <w:r>
-        <w:t>Are you available for a 1-day work visit before your start date?</w:t>
-      </w:r>
-    </w:p>
-    <w:p>
-      <w:pPr>
-        <w:pStyle w:val="ListParagraph"/>
-        <w:numPr>
-          <w:ilvl w:val="1"/>
-          <w:numId w:val="4"/>
-        </w:numPr>
-      </w:pPr>
-      <w:r>
-        <w:t>Will you have your own vehicle and a valid driver’s license?</w:t>
-      </w:r>
-    </w:p>
-    <w:p>
-      <w:pPr>
-        <w:pStyle w:val="ListParagraph"/>
-        <w:numPr>
-          <w:ilvl w:val="1"/>
-          <w:numId w:val="4"/>
-        </w:numPr>
-      </w:pPr>
-      <w:r>
-        <w:t>Are you able to be flexible with your schedule</w:t>
-      </w:r>
-      <w:r>
-        <w:t xml:space="preserve"> depending on the needs of the season</w:t>
-      </w:r>
-      <w:r>
-        <w:t>; work late if needed, get up early, do a split shift</w:t>
-      </w:r>
-      <w:r>
-        <w:t xml:space="preserve">, </w:t>
-      </w:r>
-      <w:proofErr w:type="spellStart"/>
-      <w:r>
-        <w:t>etc</w:t>
-      </w:r>
-      <w:proofErr w:type="spellEnd"/>
-      <w:r>
-        <w:t>?</w:t>
-      </w:r>
-    </w:p>
-    <w:p>
-      <w:pPr>
-        <w:pStyle w:val="ListParagraph"/>
-        <w:numPr>
-          <w:ilvl w:val="1"/>
-          <w:numId w:val="4"/>
-        </w:numPr>
-      </w:pPr>
-      <w:r>
-        <w:t xml:space="preserve">Do you believe you are </w:t>
-      </w:r>
-      <w:r>
-        <w:t xml:space="preserve">able to work </w:t>
-      </w:r>
-      <w:r>
-        <w:t>5-</w:t>
-      </w:r>
-      <w:r>
-        <w:t>6</w:t>
-      </w:r>
-      <w:r>
-        <w:t xml:space="preserve"> days a week at 8</w:t>
-      </w:r>
-      <w:r>
-        <w:t>-12 hours a day? Have you had a job with similar demands?</w:t>
+      <w:r>
+        <w:t xml:space="preserve"> hours a day? Have you had a job with similar demands?</w:t>
       </w:r>
     </w:p>
     <w:p>
@@ -1088,7 +1093,7 @@
     </w:rPrDefault>
     <w:pPrDefault/>
   </w:docDefaults>
-  <w:latentStyles w:defLockedState="0" w:defUIPriority="99" w:defSemiHidden="0" w:defUnhideWhenUsed="0" w:defQFormat="0" w:count="375">
+  <w:latentStyles w:defLockedState="0" w:defUIPriority="99" w:defSemiHidden="0" w:defUnhideWhenUsed="0" w:defQFormat="0" w:count="376">
     <w:lsdException w:name="Normal" w:uiPriority="0" w:qFormat="1"/>
     <w:lsdException w:name="heading 1" w:uiPriority="9" w:qFormat="1"/>
     <w:lsdException w:name="heading 2" w:semiHidden="1" w:uiPriority="9" w:unhideWhenUsed="1" w:qFormat="1"/>
@@ -1455,6 +1460,7 @@
     <w:lsdException w:name="Smart Hyperlink" w:semiHidden="1" w:unhideWhenUsed="1"/>
     <w:lsdException w:name="Hashtag" w:semiHidden="1" w:unhideWhenUsed="1"/>
     <w:lsdException w:name="Unresolved Mention" w:semiHidden="1" w:unhideWhenUsed="1"/>
+    <w:lsdException w:name="Smart Link" w:semiHidden="1" w:unhideWhenUsed="1"/>
   </w:latentStyles>
   <w:style w:type="paragraph" w:default="1" w:styleId="Normal">
     <w:name w:val="Normal"/>

</xml_diff>